<commit_message>
objektni dio i perzistencija u seminaru
</commit_message>
<xml_diff>
--- a/_3sACrowd_Seminar.docx
+++ b/_3sACrowd_Seminar.docx
@@ -11619,7 +11619,65 @@
         <w:rPr>
           <w:rFonts w:eastAsiaTheme="majorEastAsia"/>
         </w:rPr>
-        <w:t>. Sadrži sve bitne informacije o korisniku unutar aplikacije.</w:t>
+        <w:t>. Sadrži sve bitne informacij</w:t>
+      </w:r>
+      <w:r>
+        <w:rPr>
+          <w:rFonts w:eastAsiaTheme="majorEastAsia"/>
+        </w:rPr>
+        <w:t>e o korisniku unutar aplikacije.</w:t>
+      </w:r>
+    </w:p>
+    <w:p>
+      <w:pPr>
+        <w:pStyle w:val="ListParagraph"/>
+        <w:ind w:left="1145" w:firstLine="0"/>
+        <w:jc w:val="center"/>
+        <w:rPr>
+          <w:rFonts w:eastAsiaTheme="majorEastAsia"/>
+        </w:rPr>
+      </w:pPr>
+      <w:r>
+        <w:rPr>
+          <w:noProof/>
+          <w:lang w:eastAsia="hr-HR"/>
+        </w:rPr>
+        <w:lastRenderedPageBreak/>
+        <w:drawing>
+          <wp:inline distT="0" distB="0" distL="0" distR="0" wp14:anchorId="66F1ED3D" wp14:editId="03AB2E6C">
+            <wp:extent cx="2743200" cy="1590675"/>
+            <wp:effectExtent l="0" t="0" r="0" b="9525"/>
+            <wp:docPr id="10" name="Picture 10"/>
+            <wp:cNvGraphicFramePr>
+              <a:graphicFrameLocks xmlns:a="http://schemas.openxmlformats.org/drawingml/2006/main" noChangeAspect="1"/>
+            </wp:cNvGraphicFramePr>
+            <a:graphic xmlns:a="http://schemas.openxmlformats.org/drawingml/2006/main">
+              <a:graphicData uri="http://schemas.openxmlformats.org/drawingml/2006/picture">
+                <pic:pic xmlns:pic="http://schemas.openxmlformats.org/drawingml/2006/picture">
+                  <pic:nvPicPr>
+                    <pic:cNvPr id="1" name=""/>
+                    <pic:cNvPicPr/>
+                  </pic:nvPicPr>
+                  <pic:blipFill>
+                    <a:blip r:embed="rId8"/>
+                    <a:stretch>
+                      <a:fillRect/>
+                    </a:stretch>
+                  </pic:blipFill>
+                  <pic:spPr>
+                    <a:xfrm>
+                      <a:off x="0" y="0"/>
+                      <a:ext cx="2743200" cy="1590675"/>
+                    </a:xfrm>
+                    <a:prstGeom prst="rect">
+                      <a:avLst/>
+                    </a:prstGeom>
+                  </pic:spPr>
+                </pic:pic>
+              </a:graphicData>
+            </a:graphic>
+          </wp:inline>
+        </w:drawing>
       </w:r>
     </w:p>
     <w:p>
@@ -11638,7 +11696,6 @@
         <w:rPr>
           <w:rFonts w:eastAsiaTheme="majorEastAsia"/>
         </w:rPr>
-        <w:lastRenderedPageBreak/>
         <w:t xml:space="preserve">Vat </w:t>
       </w:r>
       <w:r>
@@ -11652,6 +11709,57 @@
           <w:rFonts w:eastAsiaTheme="majorEastAsia"/>
         </w:rPr>
         <w:t xml:space="preserve"> model koji predstavlja PDV.</w:t>
+      </w:r>
+    </w:p>
+    <w:p>
+      <w:pPr>
+        <w:pStyle w:val="ListParagraph"/>
+        <w:ind w:left="1145" w:firstLine="0"/>
+        <w:jc w:val="center"/>
+        <w:rPr>
+          <w:rFonts w:eastAsiaTheme="majorEastAsia"/>
+        </w:rPr>
+      </w:pPr>
+      <w:r>
+        <w:rPr>
+          <w:noProof/>
+          <w:lang w:eastAsia="hr-HR"/>
+        </w:rPr>
+        <w:drawing>
+          <wp:inline distT="0" distB="0" distL="0" distR="0" wp14:anchorId="616E46B6" wp14:editId="12792C78">
+            <wp:extent cx="2819400" cy="1219200"/>
+            <wp:effectExtent l="0" t="0" r="0" b="0"/>
+            <wp:docPr id="11" name="Picture 11"/>
+            <wp:cNvGraphicFramePr>
+              <a:graphicFrameLocks xmlns:a="http://schemas.openxmlformats.org/drawingml/2006/main" noChangeAspect="1"/>
+            </wp:cNvGraphicFramePr>
+            <a:graphic xmlns:a="http://schemas.openxmlformats.org/drawingml/2006/main">
+              <a:graphicData uri="http://schemas.openxmlformats.org/drawingml/2006/picture">
+                <pic:pic xmlns:pic="http://schemas.openxmlformats.org/drawingml/2006/picture">
+                  <pic:nvPicPr>
+                    <pic:cNvPr id="1" name=""/>
+                    <pic:cNvPicPr/>
+                  </pic:nvPicPr>
+                  <pic:blipFill>
+                    <a:blip r:embed="rId9"/>
+                    <a:stretch>
+                      <a:fillRect/>
+                    </a:stretch>
+                  </pic:blipFill>
+                  <pic:spPr>
+                    <a:xfrm>
+                      <a:off x="0" y="0"/>
+                      <a:ext cx="2819400" cy="1219200"/>
+                    </a:xfrm>
+                    <a:prstGeom prst="rect">
+                      <a:avLst/>
+                    </a:prstGeom>
+                  </pic:spPr>
+                </pic:pic>
+              </a:graphicData>
+            </a:graphic>
+          </wp:inline>
+        </w:drawing>
       </w:r>
     </w:p>
     <w:p>
@@ -11706,6 +11814,66 @@
     <w:p>
       <w:pPr>
         <w:pStyle w:val="ListParagraph"/>
+        <w:ind w:left="1145" w:firstLine="0"/>
+        <w:jc w:val="left"/>
+        <w:rPr>
+          <w:rFonts w:eastAsiaTheme="majorEastAsia"/>
+        </w:rPr>
+      </w:pPr>
+    </w:p>
+    <w:p>
+      <w:pPr>
+        <w:ind w:left="425" w:firstLine="0"/>
+        <w:jc w:val="center"/>
+        <w:rPr>
+          <w:rFonts w:eastAsiaTheme="majorEastAsia"/>
+        </w:rPr>
+      </w:pPr>
+      <w:r>
+        <w:rPr>
+          <w:noProof/>
+          <w:lang w:eastAsia="hr-HR"/>
+        </w:rPr>
+        <w:drawing>
+          <wp:inline distT="0" distB="0" distL="0" distR="0" wp14:anchorId="3D31B8AF" wp14:editId="03A0184F">
+            <wp:extent cx="5760720" cy="3380740"/>
+            <wp:effectExtent l="0" t="0" r="0" b="0"/>
+            <wp:docPr id="21" name="Picture 21"/>
+            <wp:cNvGraphicFramePr>
+              <a:graphicFrameLocks xmlns:a="http://schemas.openxmlformats.org/drawingml/2006/main" noChangeAspect="1"/>
+            </wp:cNvGraphicFramePr>
+            <a:graphic xmlns:a="http://schemas.openxmlformats.org/drawingml/2006/main">
+              <a:graphicData uri="http://schemas.openxmlformats.org/drawingml/2006/picture">
+                <pic:pic xmlns:pic="http://schemas.openxmlformats.org/drawingml/2006/picture">
+                  <pic:nvPicPr>
+                    <pic:cNvPr id="1" name=""/>
+                    <pic:cNvPicPr/>
+                  </pic:nvPicPr>
+                  <pic:blipFill>
+                    <a:blip r:embed="rId10"/>
+                    <a:stretch>
+                      <a:fillRect/>
+                    </a:stretch>
+                  </pic:blipFill>
+                  <pic:spPr>
+                    <a:xfrm>
+                      <a:off x="0" y="0"/>
+                      <a:ext cx="5760720" cy="3380740"/>
+                    </a:xfrm>
+                    <a:prstGeom prst="rect">
+                      <a:avLst/>
+                    </a:prstGeom>
+                  </pic:spPr>
+                </pic:pic>
+              </a:graphicData>
+            </a:graphic>
+          </wp:inline>
+        </w:drawing>
+      </w:r>
+    </w:p>
+    <w:p>
+      <w:pPr>
+        <w:pStyle w:val="ListParagraph"/>
         <w:numPr>
           <w:ilvl w:val="0"/>
           <w:numId w:val="62"/>
@@ -11724,6 +11892,57 @@
     </w:p>
     <w:p>
       <w:pPr>
+        <w:ind w:left="425" w:firstLine="0"/>
+        <w:jc w:val="center"/>
+        <w:rPr>
+          <w:rFonts w:eastAsiaTheme="majorEastAsia"/>
+        </w:rPr>
+      </w:pPr>
+      <w:r>
+        <w:rPr>
+          <w:noProof/>
+          <w:lang w:eastAsia="hr-HR"/>
+        </w:rPr>
+        <w:lastRenderedPageBreak/>
+        <w:drawing>
+          <wp:inline distT="0" distB="0" distL="0" distR="0" wp14:anchorId="122AA440" wp14:editId="68E12300">
+            <wp:extent cx="5760720" cy="3912870"/>
+            <wp:effectExtent l="0" t="0" r="0" b="0"/>
+            <wp:docPr id="22" name="Picture 22"/>
+            <wp:cNvGraphicFramePr>
+              <a:graphicFrameLocks xmlns:a="http://schemas.openxmlformats.org/drawingml/2006/main" noChangeAspect="1"/>
+            </wp:cNvGraphicFramePr>
+            <a:graphic xmlns:a="http://schemas.openxmlformats.org/drawingml/2006/main">
+              <a:graphicData uri="http://schemas.openxmlformats.org/drawingml/2006/picture">
+                <pic:pic xmlns:pic="http://schemas.openxmlformats.org/drawingml/2006/picture">
+                  <pic:nvPicPr>
+                    <pic:cNvPr id="1" name=""/>
+                    <pic:cNvPicPr/>
+                  </pic:nvPicPr>
+                  <pic:blipFill>
+                    <a:blip r:embed="rId11"/>
+                    <a:stretch>
+                      <a:fillRect/>
+                    </a:stretch>
+                  </pic:blipFill>
+                  <pic:spPr>
+                    <a:xfrm>
+                      <a:off x="0" y="0"/>
+                      <a:ext cx="5760720" cy="3912870"/>
+                    </a:xfrm>
+                    <a:prstGeom prst="rect">
+                      <a:avLst/>
+                    </a:prstGeom>
+                  </pic:spPr>
+                </pic:pic>
+              </a:graphicData>
+            </a:graphic>
+          </wp:inline>
+        </w:drawing>
+      </w:r>
+    </w:p>
+    <w:p>
+      <w:pPr>
         <w:jc w:val="left"/>
         <w:rPr>
           <w:rFonts w:eastAsiaTheme="majorEastAsia"/>
@@ -11753,9 +11972,59 @@
     </w:p>
     <w:p>
       <w:pPr>
+        <w:jc w:val="center"/>
+        <w:rPr>
+          <w:rFonts w:eastAsiaTheme="majorEastAsia"/>
+        </w:rPr>
+      </w:pPr>
+      <w:r>
+        <w:rPr>
+          <w:noProof/>
+          <w:lang w:eastAsia="hr-HR"/>
+        </w:rPr>
+        <w:drawing>
+          <wp:inline distT="0" distB="0" distL="0" distR="0" wp14:anchorId="18B8FBF9" wp14:editId="3381422B">
+            <wp:extent cx="4314825" cy="2143125"/>
+            <wp:effectExtent l="0" t="0" r="9525" b="9525"/>
+            <wp:docPr id="24" name="Picture 24"/>
+            <wp:cNvGraphicFramePr>
+              <a:graphicFrameLocks xmlns:a="http://schemas.openxmlformats.org/drawingml/2006/main" noChangeAspect="1"/>
+            </wp:cNvGraphicFramePr>
+            <a:graphic xmlns:a="http://schemas.openxmlformats.org/drawingml/2006/main">
+              <a:graphicData uri="http://schemas.openxmlformats.org/drawingml/2006/picture">
+                <pic:pic xmlns:pic="http://schemas.openxmlformats.org/drawingml/2006/picture">
+                  <pic:nvPicPr>
+                    <pic:cNvPr id="1" name=""/>
+                    <pic:cNvPicPr/>
+                  </pic:nvPicPr>
+                  <pic:blipFill>
+                    <a:blip r:embed="rId12"/>
+                    <a:stretch>
+                      <a:fillRect/>
+                    </a:stretch>
+                  </pic:blipFill>
+                  <pic:spPr>
+                    <a:xfrm>
+                      <a:off x="0" y="0"/>
+                      <a:ext cx="4314825" cy="2143125"/>
+                    </a:xfrm>
+                    <a:prstGeom prst="rect">
+                      <a:avLst/>
+                    </a:prstGeom>
+                  </pic:spPr>
+                </pic:pic>
+              </a:graphicData>
+            </a:graphic>
+          </wp:inline>
+        </w:drawing>
+      </w:r>
+    </w:p>
+    <w:p>
+      <w:pPr>
         <w:pStyle w:val="Heading3"/>
       </w:pPr>
       <w:r>
+        <w:lastRenderedPageBreak/>
         <w:t xml:space="preserve">Repozitoriji </w:t>
       </w:r>
     </w:p>
@@ -11847,7 +12116,68 @@
         <w:rPr>
           <w:rFonts w:eastAsiaTheme="majorEastAsia"/>
         </w:rPr>
-        <w:t xml:space="preserve"> Postoji 6 repozitorija i 4 sučelja. Repozitoriji su:  IngoingInvoiceRepository,  OutgointInvoiceRepository,  ExpenditureRepository, ReceiptRepository, UserRepository, VatRepository,a sučelja su: IUserRepository, IVatRepository, IMonetaryFlowRepository i IInvoiceRepository</w:t>
+        <w:t xml:space="preserve"> Postoji 6 repozitorija i 4 sučelja. Repozitoriji su:  IngoingInvoiceRepository,  OutgointInvoiceRepository,  ExpenditureRepository, ReceiptRepository, UserRepository, VatRepository,a sučelja su: IUserRepository, IVatRepository, IMonetaryFlowRepository i I</w:t>
+      </w:r>
+      <w:r>
+        <w:rPr>
+          <w:rFonts w:eastAsiaTheme="majorEastAsia"/>
+        </w:rPr>
+        <w:t>i</w:t>
+      </w:r>
+      <w:r>
+        <w:rPr>
+          <w:rFonts w:eastAsiaTheme="majorEastAsia"/>
+        </w:rPr>
+        <w:t>nvoiceRepository</w:t>
+      </w:r>
+    </w:p>
+    <w:p>
+      <w:pPr>
+        <w:jc w:val="center"/>
+        <w:rPr>
+          <w:rFonts w:eastAsiaTheme="majorEastAsia"/>
+        </w:rPr>
+      </w:pPr>
+      <w:r>
+        <w:rPr>
+          <w:noProof/>
+          <w:lang w:eastAsia="hr-HR"/>
+        </w:rPr>
+        <w:drawing>
+          <wp:inline distT="0" distB="0" distL="0" distR="0" wp14:anchorId="5843ECBA" wp14:editId="6F50D066">
+            <wp:extent cx="2466975" cy="2581275"/>
+            <wp:effectExtent l="0" t="0" r="9525" b="9525"/>
+            <wp:docPr id="23" name="Picture 23"/>
+            <wp:cNvGraphicFramePr>
+              <a:graphicFrameLocks xmlns:a="http://schemas.openxmlformats.org/drawingml/2006/main" noChangeAspect="1"/>
+            </wp:cNvGraphicFramePr>
+            <a:graphic xmlns:a="http://schemas.openxmlformats.org/drawingml/2006/main">
+              <a:graphicData uri="http://schemas.openxmlformats.org/drawingml/2006/picture">
+                <pic:pic xmlns:pic="http://schemas.openxmlformats.org/drawingml/2006/picture">
+                  <pic:nvPicPr>
+                    <pic:cNvPr id="1" name=""/>
+                    <pic:cNvPicPr/>
+                  </pic:nvPicPr>
+                  <pic:blipFill>
+                    <a:blip r:embed="rId13"/>
+                    <a:stretch>
+                      <a:fillRect/>
+                    </a:stretch>
+                  </pic:blipFill>
+                  <pic:spPr>
+                    <a:xfrm>
+                      <a:off x="0" y="0"/>
+                      <a:ext cx="2466975" cy="2581275"/>
+                    </a:xfrm>
+                    <a:prstGeom prst="rect">
+                      <a:avLst/>
+                    </a:prstGeom>
+                  </pic:spPr>
+                </pic:pic>
+              </a:graphicData>
+            </a:graphic>
+          </wp:inline>
+        </w:drawing>
       </w:r>
     </w:p>
     <w:p>
@@ -13503,6 +13833,7 @@
       <w:pPr>
         <w:pStyle w:val="Heading2"/>
       </w:pPr>
+      <w:bookmarkStart w:id="3" w:name="_GoBack"/>
       <w:r>
         <w:t>Perzistencija kroz O/R mapiranje</w:t>
       </w:r>
@@ -13538,13 +13869,6 @@
         <w:rPr>
           <w:rFonts w:eastAsiaTheme="majorEastAsia"/>
         </w:rPr>
-        <w:br w:type="page"/>
-      </w:r>
-      <w:r>
-        <w:rPr>
-          <w:rFonts w:eastAsiaTheme="majorEastAsia"/>
-        </w:rPr>
-        <w:lastRenderedPageBreak/>
         <w:t xml:space="preserve">UserMap je model koji mapira User klasu. </w:t>
       </w:r>
     </w:p>
@@ -14698,7 +15022,19 @@
         <w:rPr>
           <w:rFonts w:eastAsiaTheme="majorEastAsia"/>
         </w:rPr>
-        <w:t>IngoingInvoiceMap i OutgointInvoiceMap su modeli koji mapiraju IngoingInvoice i OutgoingInvoice koristeći zajedničko mapiranje elemenata s InvoiceMap modelom.</w:t>
+        <w:t>IngoingInvoiceMap i OutgointInvoiceMap su modeli koji mapiraju IngoingInvoice i OutgoingInvoice</w:t>
+      </w:r>
+      <w:r>
+        <w:rPr>
+          <w:rFonts w:eastAsiaTheme="majorEastAsia"/>
+        </w:rPr>
+        <w:t xml:space="preserve"> koristeći zajedničke elemenate iz InvoiceMap modela</w:t>
+      </w:r>
+      <w:r>
+        <w:rPr>
+          <w:rFonts w:eastAsiaTheme="majorEastAsia"/>
+        </w:rPr>
+        <w:t>.</w:t>
       </w:r>
     </w:p>
     <w:p>
@@ -14904,8 +15240,6 @@
         </w:rPr>
         <w:t xml:space="preserve"> IngoingInvoiceMap()</w:t>
       </w:r>
-      <w:bookmarkStart w:id="3" w:name="_GoBack"/>
-      <w:bookmarkEnd w:id="3"/>
     </w:p>
     <w:p>
       <w:pPr>
@@ -14998,7 +15332,11 @@
         <w:ind w:firstLine="0"/>
         <w:jc w:val="left"/>
         <w:rPr>
-          <w:rFonts w:eastAsiaTheme="majorEastAsia"/>
+          <w:rFonts w:ascii="Consolas" w:eastAsiaTheme="minorHAnsi" w:hAnsi="Consolas" w:cs="Consolas"/>
+          <w:color w:val="000000"/>
+          <w:sz w:val="19"/>
+          <w:szCs w:val="19"/>
+          <w:lang w:eastAsia="en-US"/>
         </w:rPr>
       </w:pPr>
       <w:r>
@@ -15011,12 +15349,1843 @@
         </w:rPr>
         <w:t xml:space="preserve">    }</w:t>
       </w:r>
+      <w:bookmarkStart w:id="4" w:name="_Toc473414105"/>
+    </w:p>
+    <w:p>
+      <w:pPr>
+        <w:suppressAutoHyphens w:val="0"/>
+        <w:spacing w:before="0" w:after="160" w:afterAutospacing="0" w:line="259" w:lineRule="auto"/>
+        <w:ind w:firstLine="0"/>
+        <w:jc w:val="left"/>
+        <w:rPr>
+          <w:rFonts w:ascii="Consolas" w:eastAsiaTheme="minorHAnsi" w:hAnsi="Consolas" w:cs="Consolas"/>
+          <w:color w:val="000000"/>
+          <w:sz w:val="19"/>
+          <w:szCs w:val="19"/>
+          <w:lang w:eastAsia="en-US"/>
+        </w:rPr>
+      </w:pPr>
+    </w:p>
+    <w:p>
+      <w:pPr>
+        <w:suppressAutoHyphens w:val="0"/>
+        <w:spacing w:before="0" w:after="160" w:afterAutospacing="0" w:line="259" w:lineRule="auto"/>
+        <w:ind w:firstLine="0"/>
+        <w:jc w:val="left"/>
+        <w:rPr>
+          <w:rFonts w:eastAsiaTheme="minorHAnsi" w:cs="Arial"/>
+          <w:color w:val="000000"/>
+          <w:lang w:eastAsia="en-US"/>
+        </w:rPr>
+      </w:pPr>
+      <w:r>
+        <w:rPr>
+          <w:rFonts w:eastAsiaTheme="minorHAnsi" w:cs="Arial"/>
+          <w:color w:val="000000"/>
+          <w:lang w:eastAsia="en-US"/>
+        </w:rPr>
+        <w:t>VatMap je klasa koja mapira Vat model.</w:t>
+      </w:r>
+    </w:p>
+    <w:p>
+      <w:pPr>
+        <w:suppressAutoHyphens w:val="0"/>
+        <w:autoSpaceDE w:val="0"/>
+        <w:autoSpaceDN w:val="0"/>
+        <w:adjustRightInd w:val="0"/>
+        <w:spacing w:before="0" w:after="0" w:afterAutospacing="0" w:line="240" w:lineRule="auto"/>
+        <w:ind w:firstLine="0"/>
+        <w:jc w:val="left"/>
+        <w:rPr>
+          <w:rFonts w:ascii="Consolas" w:eastAsiaTheme="minorHAnsi" w:hAnsi="Consolas" w:cs="Consolas"/>
+          <w:color w:val="000000"/>
+          <w:sz w:val="19"/>
+          <w:szCs w:val="19"/>
+          <w:lang w:eastAsia="en-US"/>
+        </w:rPr>
+      </w:pPr>
+      <w:r>
+        <w:rPr>
+          <w:rFonts w:ascii="Consolas" w:eastAsiaTheme="minorHAnsi" w:hAnsi="Consolas" w:cs="Consolas"/>
+          <w:color w:val="000000"/>
+          <w:sz w:val="19"/>
+          <w:szCs w:val="19"/>
+          <w:lang w:eastAsia="en-US"/>
+        </w:rPr>
+        <w:lastRenderedPageBreak/>
+        <w:t xml:space="preserve">    </w:t>
+      </w:r>
+      <w:r>
+        <w:rPr>
+          <w:rFonts w:ascii="Consolas" w:eastAsiaTheme="minorHAnsi" w:hAnsi="Consolas" w:cs="Consolas"/>
+          <w:color w:val="0000FF"/>
+          <w:sz w:val="19"/>
+          <w:szCs w:val="19"/>
+          <w:lang w:eastAsia="en-US"/>
+        </w:rPr>
+        <w:t>public</w:t>
+      </w:r>
+      <w:r>
+        <w:rPr>
+          <w:rFonts w:ascii="Consolas" w:eastAsiaTheme="minorHAnsi" w:hAnsi="Consolas" w:cs="Consolas"/>
+          <w:color w:val="000000"/>
+          <w:sz w:val="19"/>
+          <w:szCs w:val="19"/>
+          <w:lang w:eastAsia="en-US"/>
+        </w:rPr>
+        <w:t xml:space="preserve"> </w:t>
+      </w:r>
+      <w:r>
+        <w:rPr>
+          <w:rFonts w:ascii="Consolas" w:eastAsiaTheme="minorHAnsi" w:hAnsi="Consolas" w:cs="Consolas"/>
+          <w:color w:val="0000FF"/>
+          <w:sz w:val="19"/>
+          <w:szCs w:val="19"/>
+          <w:lang w:eastAsia="en-US"/>
+        </w:rPr>
+        <w:t>class</w:t>
+      </w:r>
+      <w:r>
+        <w:rPr>
+          <w:rFonts w:ascii="Consolas" w:eastAsiaTheme="minorHAnsi" w:hAnsi="Consolas" w:cs="Consolas"/>
+          <w:color w:val="000000"/>
+          <w:sz w:val="19"/>
+          <w:szCs w:val="19"/>
+          <w:lang w:eastAsia="en-US"/>
+        </w:rPr>
+        <w:t xml:space="preserve"> </w:t>
+      </w:r>
+      <w:r>
+        <w:rPr>
+          <w:rFonts w:ascii="Consolas" w:eastAsiaTheme="minorHAnsi" w:hAnsi="Consolas" w:cs="Consolas"/>
+          <w:color w:val="2B91AF"/>
+          <w:sz w:val="19"/>
+          <w:szCs w:val="19"/>
+          <w:lang w:eastAsia="en-US"/>
+        </w:rPr>
+        <w:t>VatMap</w:t>
+      </w:r>
+      <w:r>
+        <w:rPr>
+          <w:rFonts w:ascii="Consolas" w:eastAsiaTheme="minorHAnsi" w:hAnsi="Consolas" w:cs="Consolas"/>
+          <w:color w:val="000000"/>
+          <w:sz w:val="19"/>
+          <w:szCs w:val="19"/>
+          <w:lang w:eastAsia="en-US"/>
+        </w:rPr>
+        <w:t xml:space="preserve"> : </w:t>
+      </w:r>
+      <w:r>
+        <w:rPr>
+          <w:rFonts w:ascii="Consolas" w:eastAsiaTheme="minorHAnsi" w:hAnsi="Consolas" w:cs="Consolas"/>
+          <w:color w:val="2B91AF"/>
+          <w:sz w:val="19"/>
+          <w:szCs w:val="19"/>
+          <w:lang w:eastAsia="en-US"/>
+        </w:rPr>
+        <w:t>ClassMap</w:t>
+      </w:r>
+      <w:r>
+        <w:rPr>
+          <w:rFonts w:ascii="Consolas" w:eastAsiaTheme="minorHAnsi" w:hAnsi="Consolas" w:cs="Consolas"/>
+          <w:color w:val="000000"/>
+          <w:sz w:val="19"/>
+          <w:szCs w:val="19"/>
+          <w:lang w:eastAsia="en-US"/>
+        </w:rPr>
+        <w:t>&lt;</w:t>
+      </w:r>
+      <w:r>
+        <w:rPr>
+          <w:rFonts w:ascii="Consolas" w:eastAsiaTheme="minorHAnsi" w:hAnsi="Consolas" w:cs="Consolas"/>
+          <w:color w:val="2B91AF"/>
+          <w:sz w:val="19"/>
+          <w:szCs w:val="19"/>
+          <w:lang w:eastAsia="en-US"/>
+        </w:rPr>
+        <w:t>Vat</w:t>
+      </w:r>
+      <w:r>
+        <w:rPr>
+          <w:rFonts w:ascii="Consolas" w:eastAsiaTheme="minorHAnsi" w:hAnsi="Consolas" w:cs="Consolas"/>
+          <w:color w:val="000000"/>
+          <w:sz w:val="19"/>
+          <w:szCs w:val="19"/>
+          <w:lang w:eastAsia="en-US"/>
+        </w:rPr>
+        <w:t>&gt;</w:t>
+      </w:r>
+    </w:p>
+    <w:p>
+      <w:pPr>
+        <w:suppressAutoHyphens w:val="0"/>
+        <w:autoSpaceDE w:val="0"/>
+        <w:autoSpaceDN w:val="0"/>
+        <w:adjustRightInd w:val="0"/>
+        <w:spacing w:before="0" w:after="0" w:afterAutospacing="0" w:line="240" w:lineRule="auto"/>
+        <w:ind w:firstLine="0"/>
+        <w:jc w:val="left"/>
+        <w:rPr>
+          <w:rFonts w:ascii="Consolas" w:eastAsiaTheme="minorHAnsi" w:hAnsi="Consolas" w:cs="Consolas"/>
+          <w:color w:val="000000"/>
+          <w:sz w:val="19"/>
+          <w:szCs w:val="19"/>
+          <w:lang w:eastAsia="en-US"/>
+        </w:rPr>
+      </w:pPr>
+      <w:r>
+        <w:rPr>
+          <w:rFonts w:ascii="Consolas" w:eastAsiaTheme="minorHAnsi" w:hAnsi="Consolas" w:cs="Consolas"/>
+          <w:color w:val="000000"/>
+          <w:sz w:val="19"/>
+          <w:szCs w:val="19"/>
+          <w:lang w:eastAsia="en-US"/>
+        </w:rPr>
+        <w:t xml:space="preserve">    {</w:t>
+      </w:r>
+    </w:p>
+    <w:p>
+      <w:pPr>
+        <w:suppressAutoHyphens w:val="0"/>
+        <w:autoSpaceDE w:val="0"/>
+        <w:autoSpaceDN w:val="0"/>
+        <w:adjustRightInd w:val="0"/>
+        <w:spacing w:before="0" w:after="0" w:afterAutospacing="0" w:line="240" w:lineRule="auto"/>
+        <w:ind w:firstLine="0"/>
+        <w:jc w:val="left"/>
+        <w:rPr>
+          <w:rFonts w:ascii="Consolas" w:eastAsiaTheme="minorHAnsi" w:hAnsi="Consolas" w:cs="Consolas"/>
+          <w:color w:val="000000"/>
+          <w:sz w:val="19"/>
+          <w:szCs w:val="19"/>
+          <w:lang w:eastAsia="en-US"/>
+        </w:rPr>
+      </w:pPr>
+    </w:p>
+    <w:p>
+      <w:pPr>
+        <w:suppressAutoHyphens w:val="0"/>
+        <w:autoSpaceDE w:val="0"/>
+        <w:autoSpaceDN w:val="0"/>
+        <w:adjustRightInd w:val="0"/>
+        <w:spacing w:before="0" w:after="0" w:afterAutospacing="0" w:line="240" w:lineRule="auto"/>
+        <w:ind w:firstLine="0"/>
+        <w:jc w:val="left"/>
+        <w:rPr>
+          <w:rFonts w:ascii="Consolas" w:eastAsiaTheme="minorHAnsi" w:hAnsi="Consolas" w:cs="Consolas"/>
+          <w:color w:val="000000"/>
+          <w:sz w:val="19"/>
+          <w:szCs w:val="19"/>
+          <w:lang w:eastAsia="en-US"/>
+        </w:rPr>
+      </w:pPr>
+      <w:r>
+        <w:rPr>
+          <w:rFonts w:ascii="Consolas" w:eastAsiaTheme="minorHAnsi" w:hAnsi="Consolas" w:cs="Consolas"/>
+          <w:color w:val="000000"/>
+          <w:sz w:val="19"/>
+          <w:szCs w:val="19"/>
+          <w:lang w:eastAsia="en-US"/>
+        </w:rPr>
+        <w:t xml:space="preserve">        </w:t>
+      </w:r>
+      <w:r>
+        <w:rPr>
+          <w:rFonts w:ascii="Consolas" w:eastAsiaTheme="minorHAnsi" w:hAnsi="Consolas" w:cs="Consolas"/>
+          <w:color w:val="0000FF"/>
+          <w:sz w:val="19"/>
+          <w:szCs w:val="19"/>
+          <w:lang w:eastAsia="en-US"/>
+        </w:rPr>
+        <w:t>public</w:t>
+      </w:r>
+      <w:r>
+        <w:rPr>
+          <w:rFonts w:ascii="Consolas" w:eastAsiaTheme="minorHAnsi" w:hAnsi="Consolas" w:cs="Consolas"/>
+          <w:color w:val="000000"/>
+          <w:sz w:val="19"/>
+          <w:szCs w:val="19"/>
+          <w:lang w:eastAsia="en-US"/>
+        </w:rPr>
+        <w:t xml:space="preserve"> VatMap()</w:t>
+      </w:r>
+    </w:p>
+    <w:p>
+      <w:pPr>
+        <w:suppressAutoHyphens w:val="0"/>
+        <w:autoSpaceDE w:val="0"/>
+        <w:autoSpaceDN w:val="0"/>
+        <w:adjustRightInd w:val="0"/>
+        <w:spacing w:before="0" w:after="0" w:afterAutospacing="0" w:line="240" w:lineRule="auto"/>
+        <w:ind w:firstLine="0"/>
+        <w:jc w:val="left"/>
+        <w:rPr>
+          <w:rFonts w:ascii="Consolas" w:eastAsiaTheme="minorHAnsi" w:hAnsi="Consolas" w:cs="Consolas"/>
+          <w:color w:val="000000"/>
+          <w:sz w:val="19"/>
+          <w:szCs w:val="19"/>
+          <w:lang w:eastAsia="en-US"/>
+        </w:rPr>
+      </w:pPr>
+      <w:r>
+        <w:rPr>
+          <w:rFonts w:ascii="Consolas" w:eastAsiaTheme="minorHAnsi" w:hAnsi="Consolas" w:cs="Consolas"/>
+          <w:color w:val="000000"/>
+          <w:sz w:val="19"/>
+          <w:szCs w:val="19"/>
+          <w:lang w:eastAsia="en-US"/>
+        </w:rPr>
+        <w:t xml:space="preserve">        {</w:t>
+      </w:r>
+    </w:p>
+    <w:p>
+      <w:pPr>
+        <w:suppressAutoHyphens w:val="0"/>
+        <w:autoSpaceDE w:val="0"/>
+        <w:autoSpaceDN w:val="0"/>
+        <w:adjustRightInd w:val="0"/>
+        <w:spacing w:before="0" w:after="0" w:afterAutospacing="0" w:line="240" w:lineRule="auto"/>
+        <w:ind w:firstLine="0"/>
+        <w:jc w:val="left"/>
+        <w:rPr>
+          <w:rFonts w:ascii="Consolas" w:eastAsiaTheme="minorHAnsi" w:hAnsi="Consolas" w:cs="Consolas"/>
+          <w:color w:val="000000"/>
+          <w:sz w:val="19"/>
+          <w:szCs w:val="19"/>
+          <w:lang w:eastAsia="en-US"/>
+        </w:rPr>
+      </w:pPr>
+    </w:p>
+    <w:p>
+      <w:pPr>
+        <w:suppressAutoHyphens w:val="0"/>
+        <w:autoSpaceDE w:val="0"/>
+        <w:autoSpaceDN w:val="0"/>
+        <w:adjustRightInd w:val="0"/>
+        <w:spacing w:before="0" w:after="0" w:afterAutospacing="0" w:line="240" w:lineRule="auto"/>
+        <w:ind w:firstLine="0"/>
+        <w:jc w:val="left"/>
+        <w:rPr>
+          <w:rFonts w:ascii="Consolas" w:eastAsiaTheme="minorHAnsi" w:hAnsi="Consolas" w:cs="Consolas"/>
+          <w:color w:val="000000"/>
+          <w:sz w:val="19"/>
+          <w:szCs w:val="19"/>
+          <w:lang w:eastAsia="en-US"/>
+        </w:rPr>
+      </w:pPr>
+      <w:r>
+        <w:rPr>
+          <w:rFonts w:ascii="Consolas" w:eastAsiaTheme="minorHAnsi" w:hAnsi="Consolas" w:cs="Consolas"/>
+          <w:color w:val="000000"/>
+          <w:sz w:val="19"/>
+          <w:szCs w:val="19"/>
+          <w:lang w:eastAsia="en-US"/>
+        </w:rPr>
+        <w:t xml:space="preserve">            Id(x =&gt; x.Id).GeneratedBy.Native().Unique();</w:t>
+      </w:r>
+    </w:p>
+    <w:p>
+      <w:pPr>
+        <w:suppressAutoHyphens w:val="0"/>
+        <w:autoSpaceDE w:val="0"/>
+        <w:autoSpaceDN w:val="0"/>
+        <w:adjustRightInd w:val="0"/>
+        <w:spacing w:before="0" w:after="0" w:afterAutospacing="0" w:line="240" w:lineRule="auto"/>
+        <w:ind w:firstLine="0"/>
+        <w:jc w:val="left"/>
+        <w:rPr>
+          <w:rFonts w:ascii="Consolas" w:eastAsiaTheme="minorHAnsi" w:hAnsi="Consolas" w:cs="Consolas"/>
+          <w:color w:val="000000"/>
+          <w:sz w:val="19"/>
+          <w:szCs w:val="19"/>
+          <w:lang w:eastAsia="en-US"/>
+        </w:rPr>
+      </w:pPr>
+      <w:r>
+        <w:rPr>
+          <w:rFonts w:ascii="Consolas" w:eastAsiaTheme="minorHAnsi" w:hAnsi="Consolas" w:cs="Consolas"/>
+          <w:color w:val="000000"/>
+          <w:sz w:val="19"/>
+          <w:szCs w:val="19"/>
+          <w:lang w:eastAsia="en-US"/>
+        </w:rPr>
+        <w:t xml:space="preserve">            Map(x =&gt; x.Name).Not.Nullable();</w:t>
+      </w:r>
+    </w:p>
+    <w:p>
+      <w:pPr>
+        <w:suppressAutoHyphens w:val="0"/>
+        <w:autoSpaceDE w:val="0"/>
+        <w:autoSpaceDN w:val="0"/>
+        <w:adjustRightInd w:val="0"/>
+        <w:spacing w:before="0" w:after="0" w:afterAutospacing="0" w:line="240" w:lineRule="auto"/>
+        <w:ind w:firstLine="0"/>
+        <w:jc w:val="left"/>
+        <w:rPr>
+          <w:rFonts w:ascii="Consolas" w:eastAsiaTheme="minorHAnsi" w:hAnsi="Consolas" w:cs="Consolas"/>
+          <w:color w:val="000000"/>
+          <w:sz w:val="19"/>
+          <w:szCs w:val="19"/>
+          <w:lang w:eastAsia="en-US"/>
+        </w:rPr>
+      </w:pPr>
+      <w:r>
+        <w:rPr>
+          <w:rFonts w:ascii="Consolas" w:eastAsiaTheme="minorHAnsi" w:hAnsi="Consolas" w:cs="Consolas"/>
+          <w:color w:val="000000"/>
+          <w:sz w:val="19"/>
+          <w:szCs w:val="19"/>
+          <w:lang w:eastAsia="en-US"/>
+        </w:rPr>
+        <w:t xml:space="preserve">            Map(x =&gt; x.Percentage).Not.Nullable();</w:t>
+      </w:r>
+    </w:p>
+    <w:p>
+      <w:pPr>
+        <w:suppressAutoHyphens w:val="0"/>
+        <w:autoSpaceDE w:val="0"/>
+        <w:autoSpaceDN w:val="0"/>
+        <w:adjustRightInd w:val="0"/>
+        <w:spacing w:before="0" w:after="0" w:afterAutospacing="0" w:line="240" w:lineRule="auto"/>
+        <w:ind w:firstLine="0"/>
+        <w:jc w:val="left"/>
+        <w:rPr>
+          <w:rFonts w:ascii="Consolas" w:eastAsiaTheme="minorHAnsi" w:hAnsi="Consolas" w:cs="Consolas"/>
+          <w:color w:val="000000"/>
+          <w:sz w:val="19"/>
+          <w:szCs w:val="19"/>
+          <w:lang w:eastAsia="en-US"/>
+        </w:rPr>
+      </w:pPr>
+    </w:p>
+    <w:p>
+      <w:pPr>
+        <w:suppressAutoHyphens w:val="0"/>
+        <w:autoSpaceDE w:val="0"/>
+        <w:autoSpaceDN w:val="0"/>
+        <w:adjustRightInd w:val="0"/>
+        <w:spacing w:before="0" w:after="0" w:afterAutospacing="0" w:line="240" w:lineRule="auto"/>
+        <w:ind w:firstLine="0"/>
+        <w:jc w:val="left"/>
+        <w:rPr>
+          <w:rFonts w:ascii="Consolas" w:eastAsiaTheme="minorHAnsi" w:hAnsi="Consolas" w:cs="Consolas"/>
+          <w:color w:val="000000"/>
+          <w:sz w:val="19"/>
+          <w:szCs w:val="19"/>
+          <w:lang w:eastAsia="en-US"/>
+        </w:rPr>
+      </w:pPr>
+      <w:r>
+        <w:rPr>
+          <w:rFonts w:ascii="Consolas" w:eastAsiaTheme="minorHAnsi" w:hAnsi="Consolas" w:cs="Consolas"/>
+          <w:color w:val="000000"/>
+          <w:sz w:val="19"/>
+          <w:szCs w:val="19"/>
+          <w:lang w:eastAsia="en-US"/>
+        </w:rPr>
+        <w:t xml:space="preserve">           Table(</w:t>
+      </w:r>
+      <w:r>
+        <w:rPr>
+          <w:rFonts w:ascii="Consolas" w:eastAsiaTheme="minorHAnsi" w:hAnsi="Consolas" w:cs="Consolas"/>
+          <w:color w:val="A31515"/>
+          <w:sz w:val="19"/>
+          <w:szCs w:val="19"/>
+          <w:lang w:eastAsia="en-US"/>
+        </w:rPr>
+        <w:t>"VAT"</w:t>
+      </w:r>
+      <w:r>
+        <w:rPr>
+          <w:rFonts w:ascii="Consolas" w:eastAsiaTheme="minorHAnsi" w:hAnsi="Consolas" w:cs="Consolas"/>
+          <w:color w:val="000000"/>
+          <w:sz w:val="19"/>
+          <w:szCs w:val="19"/>
+          <w:lang w:eastAsia="en-US"/>
+        </w:rPr>
+        <w:t>);</w:t>
+      </w:r>
+    </w:p>
+    <w:p>
+      <w:pPr>
+        <w:suppressAutoHyphens w:val="0"/>
+        <w:autoSpaceDE w:val="0"/>
+        <w:autoSpaceDN w:val="0"/>
+        <w:adjustRightInd w:val="0"/>
+        <w:spacing w:before="0" w:after="0" w:afterAutospacing="0" w:line="240" w:lineRule="auto"/>
+        <w:ind w:firstLine="0"/>
+        <w:jc w:val="left"/>
+        <w:rPr>
+          <w:rFonts w:ascii="Consolas" w:eastAsiaTheme="minorHAnsi" w:hAnsi="Consolas" w:cs="Consolas"/>
+          <w:color w:val="000000"/>
+          <w:sz w:val="19"/>
+          <w:szCs w:val="19"/>
+          <w:lang w:eastAsia="en-US"/>
+        </w:rPr>
+      </w:pPr>
+      <w:r>
+        <w:rPr>
+          <w:rFonts w:ascii="Consolas" w:eastAsiaTheme="minorHAnsi" w:hAnsi="Consolas" w:cs="Consolas"/>
+          <w:color w:val="000000"/>
+          <w:sz w:val="19"/>
+          <w:szCs w:val="19"/>
+          <w:lang w:eastAsia="en-US"/>
+        </w:rPr>
+        <w:t xml:space="preserve">        }</w:t>
+      </w:r>
+    </w:p>
+    <w:p>
+      <w:pPr>
+        <w:suppressAutoHyphens w:val="0"/>
+        <w:spacing w:before="0" w:after="160" w:afterAutospacing="0" w:line="259" w:lineRule="auto"/>
+        <w:ind w:firstLine="0"/>
+        <w:jc w:val="left"/>
+        <w:rPr>
+          <w:rFonts w:eastAsiaTheme="minorHAnsi" w:cs="Arial"/>
+          <w:color w:val="000000"/>
+          <w:lang w:eastAsia="en-US"/>
+        </w:rPr>
+      </w:pPr>
+      <w:r>
+        <w:rPr>
+          <w:rFonts w:ascii="Consolas" w:eastAsiaTheme="minorHAnsi" w:hAnsi="Consolas" w:cs="Consolas"/>
+          <w:color w:val="000000"/>
+          <w:sz w:val="19"/>
+          <w:szCs w:val="19"/>
+          <w:lang w:eastAsia="en-US"/>
+        </w:rPr>
+        <w:t xml:space="preserve">    }</w:t>
+      </w:r>
+    </w:p>
+    <w:p>
+      <w:pPr>
+        <w:suppressAutoHyphens w:val="0"/>
+        <w:spacing w:before="0" w:after="160" w:afterAutospacing="0" w:line="259" w:lineRule="auto"/>
+        <w:ind w:firstLine="0"/>
+        <w:jc w:val="left"/>
+        <w:rPr>
+          <w:rFonts w:eastAsiaTheme="minorHAnsi" w:cs="Arial"/>
+          <w:color w:val="000000"/>
+          <w:lang w:eastAsia="en-US"/>
+        </w:rPr>
+      </w:pPr>
+    </w:p>
+    <w:p>
+      <w:pPr>
+        <w:suppressAutoHyphens w:val="0"/>
+        <w:spacing w:before="0" w:after="160" w:afterAutospacing="0" w:line="259" w:lineRule="auto"/>
+        <w:ind w:firstLine="0"/>
+        <w:jc w:val="left"/>
+        <w:rPr>
+          <w:rFonts w:eastAsiaTheme="minorHAnsi" w:cs="Arial"/>
+          <w:color w:val="000000"/>
+          <w:lang w:eastAsia="en-US"/>
+        </w:rPr>
+      </w:pPr>
+      <w:r>
+        <w:rPr>
+          <w:rFonts w:eastAsiaTheme="minorHAnsi" w:cs="Arial"/>
+          <w:color w:val="000000"/>
+          <w:lang w:eastAsia="en-US"/>
+        </w:rPr>
+        <w:t>MonetaryFlowMap je klasa koja mapira abstraktnu klasu MonetaryFlow. Sadrži zajedničke elemente od Receipt i Expenditure klase.</w:t>
+      </w:r>
+    </w:p>
+    <w:p>
+      <w:pPr>
+        <w:suppressAutoHyphens w:val="0"/>
+        <w:autoSpaceDE w:val="0"/>
+        <w:autoSpaceDN w:val="0"/>
+        <w:adjustRightInd w:val="0"/>
+        <w:spacing w:before="0" w:after="0" w:afterAutospacing="0" w:line="240" w:lineRule="auto"/>
+        <w:ind w:firstLine="0"/>
+        <w:jc w:val="left"/>
+        <w:rPr>
+          <w:rFonts w:ascii="Consolas" w:eastAsiaTheme="minorHAnsi" w:hAnsi="Consolas" w:cs="Consolas"/>
+          <w:color w:val="000000"/>
+          <w:sz w:val="19"/>
+          <w:szCs w:val="19"/>
+          <w:lang w:eastAsia="en-US"/>
+        </w:rPr>
+      </w:pPr>
+      <w:r>
+        <w:rPr>
+          <w:rFonts w:ascii="Consolas" w:eastAsiaTheme="minorHAnsi" w:hAnsi="Consolas" w:cs="Consolas"/>
+          <w:color w:val="000000"/>
+          <w:sz w:val="19"/>
+          <w:szCs w:val="19"/>
+          <w:lang w:eastAsia="en-US"/>
+        </w:rPr>
+        <w:t xml:space="preserve">   </w:t>
+      </w:r>
+      <w:r>
+        <w:rPr>
+          <w:rFonts w:ascii="Consolas" w:eastAsiaTheme="minorHAnsi" w:hAnsi="Consolas" w:cs="Consolas"/>
+          <w:color w:val="0000FF"/>
+          <w:sz w:val="19"/>
+          <w:szCs w:val="19"/>
+          <w:lang w:eastAsia="en-US"/>
+        </w:rPr>
+        <w:t>public</w:t>
+      </w:r>
+      <w:r>
+        <w:rPr>
+          <w:rFonts w:ascii="Consolas" w:eastAsiaTheme="minorHAnsi" w:hAnsi="Consolas" w:cs="Consolas"/>
+          <w:color w:val="000000"/>
+          <w:sz w:val="19"/>
+          <w:szCs w:val="19"/>
+          <w:lang w:eastAsia="en-US"/>
+        </w:rPr>
+        <w:t xml:space="preserve"> </w:t>
+      </w:r>
+      <w:r>
+        <w:rPr>
+          <w:rFonts w:ascii="Consolas" w:eastAsiaTheme="minorHAnsi" w:hAnsi="Consolas" w:cs="Consolas"/>
+          <w:color w:val="0000FF"/>
+          <w:sz w:val="19"/>
+          <w:szCs w:val="19"/>
+          <w:lang w:eastAsia="en-US"/>
+        </w:rPr>
+        <w:t>class</w:t>
+      </w:r>
+      <w:r>
+        <w:rPr>
+          <w:rFonts w:ascii="Consolas" w:eastAsiaTheme="minorHAnsi" w:hAnsi="Consolas" w:cs="Consolas"/>
+          <w:color w:val="000000"/>
+          <w:sz w:val="19"/>
+          <w:szCs w:val="19"/>
+          <w:lang w:eastAsia="en-US"/>
+        </w:rPr>
+        <w:t xml:space="preserve"> </w:t>
+      </w:r>
+      <w:r>
+        <w:rPr>
+          <w:rFonts w:ascii="Consolas" w:eastAsiaTheme="minorHAnsi" w:hAnsi="Consolas" w:cs="Consolas"/>
+          <w:color w:val="2B91AF"/>
+          <w:sz w:val="19"/>
+          <w:szCs w:val="19"/>
+          <w:lang w:eastAsia="en-US"/>
+        </w:rPr>
+        <w:t>MonetaryFlowMap</w:t>
+      </w:r>
+      <w:r>
+        <w:rPr>
+          <w:rFonts w:ascii="Consolas" w:eastAsiaTheme="minorHAnsi" w:hAnsi="Consolas" w:cs="Consolas"/>
+          <w:color w:val="000000"/>
+          <w:sz w:val="19"/>
+          <w:szCs w:val="19"/>
+          <w:lang w:eastAsia="en-US"/>
+        </w:rPr>
+        <w:t xml:space="preserve"> : </w:t>
+      </w:r>
+      <w:r>
+        <w:rPr>
+          <w:rFonts w:ascii="Consolas" w:eastAsiaTheme="minorHAnsi" w:hAnsi="Consolas" w:cs="Consolas"/>
+          <w:color w:val="2B91AF"/>
+          <w:sz w:val="19"/>
+          <w:szCs w:val="19"/>
+          <w:lang w:eastAsia="en-US"/>
+        </w:rPr>
+        <w:t>ClassMap</w:t>
+      </w:r>
+      <w:r>
+        <w:rPr>
+          <w:rFonts w:ascii="Consolas" w:eastAsiaTheme="minorHAnsi" w:hAnsi="Consolas" w:cs="Consolas"/>
+          <w:color w:val="000000"/>
+          <w:sz w:val="19"/>
+          <w:szCs w:val="19"/>
+          <w:lang w:eastAsia="en-US"/>
+        </w:rPr>
+        <w:t>&lt;</w:t>
+      </w:r>
+      <w:r>
+        <w:rPr>
+          <w:rFonts w:ascii="Consolas" w:eastAsiaTheme="minorHAnsi" w:hAnsi="Consolas" w:cs="Consolas"/>
+          <w:color w:val="2B91AF"/>
+          <w:sz w:val="19"/>
+          <w:szCs w:val="19"/>
+          <w:lang w:eastAsia="en-US"/>
+        </w:rPr>
+        <w:t>MonetaryFlow</w:t>
+      </w:r>
+      <w:r>
+        <w:rPr>
+          <w:rFonts w:ascii="Consolas" w:eastAsiaTheme="minorHAnsi" w:hAnsi="Consolas" w:cs="Consolas"/>
+          <w:color w:val="000000"/>
+          <w:sz w:val="19"/>
+          <w:szCs w:val="19"/>
+          <w:lang w:eastAsia="en-US"/>
+        </w:rPr>
+        <w:t>&gt;</w:t>
+      </w:r>
+    </w:p>
+    <w:p>
+      <w:pPr>
+        <w:suppressAutoHyphens w:val="0"/>
+        <w:autoSpaceDE w:val="0"/>
+        <w:autoSpaceDN w:val="0"/>
+        <w:adjustRightInd w:val="0"/>
+        <w:spacing w:before="0" w:after="0" w:afterAutospacing="0" w:line="240" w:lineRule="auto"/>
+        <w:ind w:firstLine="0"/>
+        <w:jc w:val="left"/>
+        <w:rPr>
+          <w:rFonts w:ascii="Consolas" w:eastAsiaTheme="minorHAnsi" w:hAnsi="Consolas" w:cs="Consolas"/>
+          <w:color w:val="000000"/>
+          <w:sz w:val="19"/>
+          <w:szCs w:val="19"/>
+          <w:lang w:eastAsia="en-US"/>
+        </w:rPr>
+      </w:pPr>
+      <w:r>
+        <w:rPr>
+          <w:rFonts w:ascii="Consolas" w:eastAsiaTheme="minorHAnsi" w:hAnsi="Consolas" w:cs="Consolas"/>
+          <w:color w:val="000000"/>
+          <w:sz w:val="19"/>
+          <w:szCs w:val="19"/>
+          <w:lang w:eastAsia="en-US"/>
+        </w:rPr>
+        <w:t xml:space="preserve">    {</w:t>
+      </w:r>
+    </w:p>
+    <w:p>
+      <w:pPr>
+        <w:suppressAutoHyphens w:val="0"/>
+        <w:autoSpaceDE w:val="0"/>
+        <w:autoSpaceDN w:val="0"/>
+        <w:adjustRightInd w:val="0"/>
+        <w:spacing w:before="0" w:after="0" w:afterAutospacing="0" w:line="240" w:lineRule="auto"/>
+        <w:ind w:firstLine="0"/>
+        <w:jc w:val="left"/>
+        <w:rPr>
+          <w:rFonts w:ascii="Consolas" w:eastAsiaTheme="minorHAnsi" w:hAnsi="Consolas" w:cs="Consolas"/>
+          <w:color w:val="000000"/>
+          <w:sz w:val="19"/>
+          <w:szCs w:val="19"/>
+          <w:lang w:eastAsia="en-US"/>
+        </w:rPr>
+      </w:pPr>
+      <w:r>
+        <w:rPr>
+          <w:rFonts w:ascii="Consolas" w:eastAsiaTheme="minorHAnsi" w:hAnsi="Consolas" w:cs="Consolas"/>
+          <w:color w:val="000000"/>
+          <w:sz w:val="19"/>
+          <w:szCs w:val="19"/>
+          <w:lang w:eastAsia="en-US"/>
+        </w:rPr>
+        <w:t xml:space="preserve">        </w:t>
+      </w:r>
+      <w:r>
+        <w:rPr>
+          <w:rFonts w:ascii="Consolas" w:eastAsiaTheme="minorHAnsi" w:hAnsi="Consolas" w:cs="Consolas"/>
+          <w:color w:val="0000FF"/>
+          <w:sz w:val="19"/>
+          <w:szCs w:val="19"/>
+          <w:lang w:eastAsia="en-US"/>
+        </w:rPr>
+        <w:t>public</w:t>
+      </w:r>
+      <w:r>
+        <w:rPr>
+          <w:rFonts w:ascii="Consolas" w:eastAsiaTheme="minorHAnsi" w:hAnsi="Consolas" w:cs="Consolas"/>
+          <w:color w:val="000000"/>
+          <w:sz w:val="19"/>
+          <w:szCs w:val="19"/>
+          <w:lang w:eastAsia="en-US"/>
+        </w:rPr>
+        <w:t xml:space="preserve"> MonetaryFlowMap()</w:t>
+      </w:r>
+    </w:p>
+    <w:p>
+      <w:pPr>
+        <w:suppressAutoHyphens w:val="0"/>
+        <w:autoSpaceDE w:val="0"/>
+        <w:autoSpaceDN w:val="0"/>
+        <w:adjustRightInd w:val="0"/>
+        <w:spacing w:before="0" w:after="0" w:afterAutospacing="0" w:line="240" w:lineRule="auto"/>
+        <w:ind w:firstLine="0"/>
+        <w:jc w:val="left"/>
+        <w:rPr>
+          <w:rFonts w:ascii="Consolas" w:eastAsiaTheme="minorHAnsi" w:hAnsi="Consolas" w:cs="Consolas"/>
+          <w:color w:val="000000"/>
+          <w:sz w:val="19"/>
+          <w:szCs w:val="19"/>
+          <w:lang w:eastAsia="en-US"/>
+        </w:rPr>
+      </w:pPr>
+      <w:r>
+        <w:rPr>
+          <w:rFonts w:ascii="Consolas" w:eastAsiaTheme="minorHAnsi" w:hAnsi="Consolas" w:cs="Consolas"/>
+          <w:color w:val="000000"/>
+          <w:sz w:val="19"/>
+          <w:szCs w:val="19"/>
+          <w:lang w:eastAsia="en-US"/>
+        </w:rPr>
+        <w:t xml:space="preserve">        {</w:t>
+      </w:r>
+    </w:p>
+    <w:p>
+      <w:pPr>
+        <w:suppressAutoHyphens w:val="0"/>
+        <w:autoSpaceDE w:val="0"/>
+        <w:autoSpaceDN w:val="0"/>
+        <w:adjustRightInd w:val="0"/>
+        <w:spacing w:before="0" w:after="0" w:afterAutospacing="0" w:line="240" w:lineRule="auto"/>
+        <w:ind w:firstLine="0"/>
+        <w:jc w:val="left"/>
+        <w:rPr>
+          <w:rFonts w:ascii="Consolas" w:eastAsiaTheme="minorHAnsi" w:hAnsi="Consolas" w:cs="Consolas"/>
+          <w:color w:val="000000"/>
+          <w:sz w:val="19"/>
+          <w:szCs w:val="19"/>
+          <w:lang w:eastAsia="en-US"/>
+        </w:rPr>
+      </w:pPr>
+      <w:r>
+        <w:rPr>
+          <w:rFonts w:ascii="Consolas" w:eastAsiaTheme="minorHAnsi" w:hAnsi="Consolas" w:cs="Consolas"/>
+          <w:color w:val="000000"/>
+          <w:sz w:val="19"/>
+          <w:szCs w:val="19"/>
+          <w:lang w:eastAsia="en-US"/>
+        </w:rPr>
+        <w:t xml:space="preserve">            Id(x =&gt; x.Id).GeneratedBy.Increment();</w:t>
+      </w:r>
+    </w:p>
+    <w:p>
+      <w:pPr>
+        <w:suppressAutoHyphens w:val="0"/>
+        <w:autoSpaceDE w:val="0"/>
+        <w:autoSpaceDN w:val="0"/>
+        <w:adjustRightInd w:val="0"/>
+        <w:spacing w:before="0" w:after="0" w:afterAutospacing="0" w:line="240" w:lineRule="auto"/>
+        <w:ind w:firstLine="0"/>
+        <w:jc w:val="left"/>
+        <w:rPr>
+          <w:rFonts w:ascii="Consolas" w:eastAsiaTheme="minorHAnsi" w:hAnsi="Consolas" w:cs="Consolas"/>
+          <w:color w:val="000000"/>
+          <w:sz w:val="19"/>
+          <w:szCs w:val="19"/>
+          <w:lang w:eastAsia="en-US"/>
+        </w:rPr>
+      </w:pPr>
+      <w:r>
+        <w:rPr>
+          <w:rFonts w:ascii="Consolas" w:eastAsiaTheme="minorHAnsi" w:hAnsi="Consolas" w:cs="Consolas"/>
+          <w:color w:val="000000"/>
+          <w:sz w:val="19"/>
+          <w:szCs w:val="19"/>
+          <w:lang w:eastAsia="en-US"/>
+        </w:rPr>
+        <w:t xml:space="preserve">            Map(x =&gt; x.Date);</w:t>
+      </w:r>
+    </w:p>
+    <w:p>
+      <w:pPr>
+        <w:suppressAutoHyphens w:val="0"/>
+        <w:autoSpaceDE w:val="0"/>
+        <w:autoSpaceDN w:val="0"/>
+        <w:adjustRightInd w:val="0"/>
+        <w:spacing w:before="0" w:after="0" w:afterAutospacing="0" w:line="240" w:lineRule="auto"/>
+        <w:ind w:firstLine="0"/>
+        <w:jc w:val="left"/>
+        <w:rPr>
+          <w:rFonts w:ascii="Consolas" w:eastAsiaTheme="minorHAnsi" w:hAnsi="Consolas" w:cs="Consolas"/>
+          <w:color w:val="000000"/>
+          <w:sz w:val="19"/>
+          <w:szCs w:val="19"/>
+          <w:lang w:eastAsia="en-US"/>
+        </w:rPr>
+      </w:pPr>
+      <w:r>
+        <w:rPr>
+          <w:rFonts w:ascii="Consolas" w:eastAsiaTheme="minorHAnsi" w:hAnsi="Consolas" w:cs="Consolas"/>
+          <w:color w:val="000000"/>
+          <w:sz w:val="19"/>
+          <w:szCs w:val="19"/>
+          <w:lang w:eastAsia="en-US"/>
+        </w:rPr>
+        <w:t xml:space="preserve">            Map(x =&gt; x.AmountCash);</w:t>
+      </w:r>
+    </w:p>
+    <w:p>
+      <w:pPr>
+        <w:suppressAutoHyphens w:val="0"/>
+        <w:autoSpaceDE w:val="0"/>
+        <w:autoSpaceDN w:val="0"/>
+        <w:adjustRightInd w:val="0"/>
+        <w:spacing w:before="0" w:after="0" w:afterAutospacing="0" w:line="240" w:lineRule="auto"/>
+        <w:ind w:firstLine="0"/>
+        <w:jc w:val="left"/>
+        <w:rPr>
+          <w:rFonts w:ascii="Consolas" w:eastAsiaTheme="minorHAnsi" w:hAnsi="Consolas" w:cs="Consolas"/>
+          <w:color w:val="000000"/>
+          <w:sz w:val="19"/>
+          <w:szCs w:val="19"/>
+          <w:lang w:eastAsia="en-US"/>
+        </w:rPr>
+      </w:pPr>
+      <w:r>
+        <w:rPr>
+          <w:rFonts w:ascii="Consolas" w:eastAsiaTheme="minorHAnsi" w:hAnsi="Consolas" w:cs="Consolas"/>
+          <w:color w:val="000000"/>
+          <w:sz w:val="19"/>
+          <w:szCs w:val="19"/>
+          <w:lang w:eastAsia="en-US"/>
+        </w:rPr>
+        <w:t xml:space="preserve">            Map(x =&gt; x.AmountNonCashBenefit);</w:t>
+      </w:r>
+    </w:p>
+    <w:p>
+      <w:pPr>
+        <w:suppressAutoHyphens w:val="0"/>
+        <w:autoSpaceDE w:val="0"/>
+        <w:autoSpaceDN w:val="0"/>
+        <w:adjustRightInd w:val="0"/>
+        <w:spacing w:before="0" w:after="0" w:afterAutospacing="0" w:line="240" w:lineRule="auto"/>
+        <w:ind w:firstLine="0"/>
+        <w:jc w:val="left"/>
+        <w:rPr>
+          <w:rFonts w:ascii="Consolas" w:eastAsiaTheme="minorHAnsi" w:hAnsi="Consolas" w:cs="Consolas"/>
+          <w:color w:val="000000"/>
+          <w:sz w:val="19"/>
+          <w:szCs w:val="19"/>
+          <w:lang w:eastAsia="en-US"/>
+        </w:rPr>
+      </w:pPr>
+      <w:r>
+        <w:rPr>
+          <w:rFonts w:ascii="Consolas" w:eastAsiaTheme="minorHAnsi" w:hAnsi="Consolas" w:cs="Consolas"/>
+          <w:color w:val="000000"/>
+          <w:sz w:val="19"/>
+          <w:szCs w:val="19"/>
+          <w:lang w:eastAsia="en-US"/>
+        </w:rPr>
+        <w:t xml:space="preserve">            Map(x =&gt; x.AmountTransferAccount);</w:t>
+      </w:r>
+    </w:p>
+    <w:p>
+      <w:pPr>
+        <w:suppressAutoHyphens w:val="0"/>
+        <w:autoSpaceDE w:val="0"/>
+        <w:autoSpaceDN w:val="0"/>
+        <w:adjustRightInd w:val="0"/>
+        <w:spacing w:before="0" w:after="0" w:afterAutospacing="0" w:line="240" w:lineRule="auto"/>
+        <w:ind w:firstLine="0"/>
+        <w:jc w:val="left"/>
+        <w:rPr>
+          <w:rFonts w:ascii="Consolas" w:eastAsiaTheme="minorHAnsi" w:hAnsi="Consolas" w:cs="Consolas"/>
+          <w:color w:val="000000"/>
+          <w:sz w:val="19"/>
+          <w:szCs w:val="19"/>
+          <w:lang w:eastAsia="en-US"/>
+        </w:rPr>
+      </w:pPr>
+      <w:r>
+        <w:rPr>
+          <w:rFonts w:ascii="Consolas" w:eastAsiaTheme="minorHAnsi" w:hAnsi="Consolas" w:cs="Consolas"/>
+          <w:color w:val="000000"/>
+          <w:sz w:val="19"/>
+          <w:szCs w:val="19"/>
+          <w:lang w:eastAsia="en-US"/>
+        </w:rPr>
+        <w:t xml:space="preserve">            References(c =&gt; c.Vat).Column(</w:t>
+      </w:r>
+      <w:r>
+        <w:rPr>
+          <w:rFonts w:ascii="Consolas" w:eastAsiaTheme="minorHAnsi" w:hAnsi="Consolas" w:cs="Consolas"/>
+          <w:color w:val="A31515"/>
+          <w:sz w:val="19"/>
+          <w:szCs w:val="19"/>
+          <w:lang w:eastAsia="en-US"/>
+        </w:rPr>
+        <w:t>"FK_VAT"</w:t>
+      </w:r>
+      <w:r>
+        <w:rPr>
+          <w:rFonts w:ascii="Consolas" w:eastAsiaTheme="minorHAnsi" w:hAnsi="Consolas" w:cs="Consolas"/>
+          <w:color w:val="000000"/>
+          <w:sz w:val="19"/>
+          <w:szCs w:val="19"/>
+          <w:lang w:eastAsia="en-US"/>
+        </w:rPr>
+        <w:t>).Not.LazyLoad();</w:t>
+      </w:r>
+    </w:p>
+    <w:p>
+      <w:pPr>
+        <w:suppressAutoHyphens w:val="0"/>
+        <w:autoSpaceDE w:val="0"/>
+        <w:autoSpaceDN w:val="0"/>
+        <w:adjustRightInd w:val="0"/>
+        <w:spacing w:before="0" w:after="0" w:afterAutospacing="0" w:line="240" w:lineRule="auto"/>
+        <w:ind w:firstLine="0"/>
+        <w:jc w:val="left"/>
+        <w:rPr>
+          <w:rFonts w:ascii="Consolas" w:eastAsiaTheme="minorHAnsi" w:hAnsi="Consolas" w:cs="Consolas"/>
+          <w:color w:val="000000"/>
+          <w:sz w:val="19"/>
+          <w:szCs w:val="19"/>
+          <w:lang w:eastAsia="en-US"/>
+        </w:rPr>
+      </w:pPr>
+      <w:r>
+        <w:rPr>
+          <w:rFonts w:ascii="Consolas" w:eastAsiaTheme="minorHAnsi" w:hAnsi="Consolas" w:cs="Consolas"/>
+          <w:color w:val="000000"/>
+          <w:sz w:val="19"/>
+          <w:szCs w:val="19"/>
+          <w:lang w:eastAsia="en-US"/>
+        </w:rPr>
+        <w:t xml:space="preserve">            References(c =&gt; c.User).Column(</w:t>
+      </w:r>
+      <w:r>
+        <w:rPr>
+          <w:rFonts w:ascii="Consolas" w:eastAsiaTheme="minorHAnsi" w:hAnsi="Consolas" w:cs="Consolas"/>
+          <w:color w:val="A31515"/>
+          <w:sz w:val="19"/>
+          <w:szCs w:val="19"/>
+          <w:lang w:eastAsia="en-US"/>
+        </w:rPr>
+        <w:t>"FK_UserId"</w:t>
+      </w:r>
+      <w:r>
+        <w:rPr>
+          <w:rFonts w:ascii="Consolas" w:eastAsiaTheme="minorHAnsi" w:hAnsi="Consolas" w:cs="Consolas"/>
+          <w:color w:val="000000"/>
+          <w:sz w:val="19"/>
+          <w:szCs w:val="19"/>
+          <w:lang w:eastAsia="en-US"/>
+        </w:rPr>
+        <w:t>).Not.LazyLoad();</w:t>
+      </w:r>
+    </w:p>
+    <w:p>
+      <w:pPr>
+        <w:suppressAutoHyphens w:val="0"/>
+        <w:autoSpaceDE w:val="0"/>
+        <w:autoSpaceDN w:val="0"/>
+        <w:adjustRightInd w:val="0"/>
+        <w:spacing w:before="0" w:after="0" w:afterAutospacing="0" w:line="240" w:lineRule="auto"/>
+        <w:ind w:firstLine="0"/>
+        <w:jc w:val="left"/>
+        <w:rPr>
+          <w:rFonts w:ascii="Consolas" w:eastAsiaTheme="minorHAnsi" w:hAnsi="Consolas" w:cs="Consolas"/>
+          <w:color w:val="000000"/>
+          <w:sz w:val="19"/>
+          <w:szCs w:val="19"/>
+          <w:lang w:eastAsia="en-US"/>
+        </w:rPr>
+      </w:pPr>
+      <w:r>
+        <w:rPr>
+          <w:rFonts w:ascii="Consolas" w:eastAsiaTheme="minorHAnsi" w:hAnsi="Consolas" w:cs="Consolas"/>
+          <w:color w:val="000000"/>
+          <w:sz w:val="19"/>
+          <w:szCs w:val="19"/>
+          <w:lang w:eastAsia="en-US"/>
+        </w:rPr>
+        <w:t xml:space="preserve">            Map(x =&gt; x.FK_UserId).Formula(</w:t>
+      </w:r>
+      <w:r>
+        <w:rPr>
+          <w:rFonts w:ascii="Consolas" w:eastAsiaTheme="minorHAnsi" w:hAnsi="Consolas" w:cs="Consolas"/>
+          <w:color w:val="A31515"/>
+          <w:sz w:val="19"/>
+          <w:szCs w:val="19"/>
+          <w:lang w:eastAsia="en-US"/>
+        </w:rPr>
+        <w:t>"[FK_UserId]"</w:t>
+      </w:r>
+      <w:r>
+        <w:rPr>
+          <w:rFonts w:ascii="Consolas" w:eastAsiaTheme="minorHAnsi" w:hAnsi="Consolas" w:cs="Consolas"/>
+          <w:color w:val="000000"/>
+          <w:sz w:val="19"/>
+          <w:szCs w:val="19"/>
+          <w:lang w:eastAsia="en-US"/>
+        </w:rPr>
+        <w:t>);</w:t>
+      </w:r>
+    </w:p>
+    <w:p>
+      <w:pPr>
+        <w:suppressAutoHyphens w:val="0"/>
+        <w:autoSpaceDE w:val="0"/>
+        <w:autoSpaceDN w:val="0"/>
+        <w:adjustRightInd w:val="0"/>
+        <w:spacing w:before="0" w:after="0" w:afterAutospacing="0" w:line="240" w:lineRule="auto"/>
+        <w:ind w:firstLine="0"/>
+        <w:jc w:val="left"/>
+        <w:rPr>
+          <w:rFonts w:ascii="Consolas" w:eastAsiaTheme="minorHAnsi" w:hAnsi="Consolas" w:cs="Consolas"/>
+          <w:color w:val="000000"/>
+          <w:sz w:val="19"/>
+          <w:szCs w:val="19"/>
+          <w:lang w:eastAsia="en-US"/>
+        </w:rPr>
+      </w:pPr>
+      <w:r>
+        <w:rPr>
+          <w:rFonts w:ascii="Consolas" w:eastAsiaTheme="minorHAnsi" w:hAnsi="Consolas" w:cs="Consolas"/>
+          <w:color w:val="000000"/>
+          <w:sz w:val="19"/>
+          <w:szCs w:val="19"/>
+          <w:lang w:eastAsia="en-US"/>
+        </w:rPr>
+        <w:t xml:space="preserve">            Map(x =&gt; x.FK_VAT).Formula(</w:t>
+      </w:r>
+      <w:r>
+        <w:rPr>
+          <w:rFonts w:ascii="Consolas" w:eastAsiaTheme="minorHAnsi" w:hAnsi="Consolas" w:cs="Consolas"/>
+          <w:color w:val="A31515"/>
+          <w:sz w:val="19"/>
+          <w:szCs w:val="19"/>
+          <w:lang w:eastAsia="en-US"/>
+        </w:rPr>
+        <w:t>"[FK_VAT]"</w:t>
+      </w:r>
+      <w:r>
+        <w:rPr>
+          <w:rFonts w:ascii="Consolas" w:eastAsiaTheme="minorHAnsi" w:hAnsi="Consolas" w:cs="Consolas"/>
+          <w:color w:val="000000"/>
+          <w:sz w:val="19"/>
+          <w:szCs w:val="19"/>
+          <w:lang w:eastAsia="en-US"/>
+        </w:rPr>
+        <w:t>);</w:t>
+      </w:r>
+    </w:p>
+    <w:p>
+      <w:pPr>
+        <w:suppressAutoHyphens w:val="0"/>
+        <w:autoSpaceDE w:val="0"/>
+        <w:autoSpaceDN w:val="0"/>
+        <w:adjustRightInd w:val="0"/>
+        <w:spacing w:before="0" w:after="0" w:afterAutospacing="0" w:line="240" w:lineRule="auto"/>
+        <w:ind w:firstLine="0"/>
+        <w:jc w:val="left"/>
+        <w:rPr>
+          <w:rFonts w:ascii="Consolas" w:eastAsiaTheme="minorHAnsi" w:hAnsi="Consolas" w:cs="Consolas"/>
+          <w:color w:val="000000"/>
+          <w:sz w:val="19"/>
+          <w:szCs w:val="19"/>
+          <w:lang w:eastAsia="en-US"/>
+        </w:rPr>
+      </w:pPr>
+      <w:r>
+        <w:rPr>
+          <w:rFonts w:ascii="Consolas" w:eastAsiaTheme="minorHAnsi" w:hAnsi="Consolas" w:cs="Consolas"/>
+          <w:color w:val="000000"/>
+          <w:sz w:val="19"/>
+          <w:szCs w:val="19"/>
+          <w:lang w:eastAsia="en-US"/>
+        </w:rPr>
+        <w:t xml:space="preserve">            Map(x =&gt; x.JournalEntryNum);</w:t>
+      </w:r>
+    </w:p>
+    <w:p>
+      <w:pPr>
+        <w:suppressAutoHyphens w:val="0"/>
+        <w:autoSpaceDE w:val="0"/>
+        <w:autoSpaceDN w:val="0"/>
+        <w:adjustRightInd w:val="0"/>
+        <w:spacing w:before="0" w:after="0" w:afterAutospacing="0" w:line="240" w:lineRule="auto"/>
+        <w:ind w:firstLine="0"/>
+        <w:jc w:val="left"/>
+        <w:rPr>
+          <w:rFonts w:ascii="Consolas" w:eastAsiaTheme="minorHAnsi" w:hAnsi="Consolas" w:cs="Consolas"/>
+          <w:color w:val="000000"/>
+          <w:sz w:val="19"/>
+          <w:szCs w:val="19"/>
+          <w:lang w:eastAsia="en-US"/>
+        </w:rPr>
+      </w:pPr>
+      <w:r>
+        <w:rPr>
+          <w:rFonts w:ascii="Consolas" w:eastAsiaTheme="minorHAnsi" w:hAnsi="Consolas" w:cs="Consolas"/>
+          <w:color w:val="000000"/>
+          <w:sz w:val="19"/>
+          <w:szCs w:val="19"/>
+          <w:lang w:eastAsia="en-US"/>
+        </w:rPr>
+        <w:t xml:space="preserve">            Map(x =&gt; x.Total);</w:t>
+      </w:r>
+    </w:p>
+    <w:p>
+      <w:pPr>
+        <w:suppressAutoHyphens w:val="0"/>
+        <w:autoSpaceDE w:val="0"/>
+        <w:autoSpaceDN w:val="0"/>
+        <w:adjustRightInd w:val="0"/>
+        <w:spacing w:before="0" w:after="0" w:afterAutospacing="0" w:line="240" w:lineRule="auto"/>
+        <w:ind w:firstLine="0"/>
+        <w:jc w:val="left"/>
+        <w:rPr>
+          <w:rFonts w:ascii="Consolas" w:eastAsiaTheme="minorHAnsi" w:hAnsi="Consolas" w:cs="Consolas"/>
+          <w:color w:val="000000"/>
+          <w:sz w:val="19"/>
+          <w:szCs w:val="19"/>
+          <w:lang w:eastAsia="en-US"/>
+        </w:rPr>
+      </w:pPr>
+    </w:p>
+    <w:p>
+      <w:pPr>
+        <w:suppressAutoHyphens w:val="0"/>
+        <w:autoSpaceDE w:val="0"/>
+        <w:autoSpaceDN w:val="0"/>
+        <w:adjustRightInd w:val="0"/>
+        <w:spacing w:before="0" w:after="0" w:afterAutospacing="0" w:line="240" w:lineRule="auto"/>
+        <w:ind w:firstLine="0"/>
+        <w:jc w:val="left"/>
+        <w:rPr>
+          <w:rFonts w:ascii="Consolas" w:eastAsiaTheme="minorHAnsi" w:hAnsi="Consolas" w:cs="Consolas"/>
+          <w:color w:val="000000"/>
+          <w:sz w:val="19"/>
+          <w:szCs w:val="19"/>
+          <w:lang w:eastAsia="en-US"/>
+        </w:rPr>
+      </w:pPr>
+      <w:r>
+        <w:rPr>
+          <w:rFonts w:ascii="Consolas" w:eastAsiaTheme="minorHAnsi" w:hAnsi="Consolas" w:cs="Consolas"/>
+          <w:color w:val="000000"/>
+          <w:sz w:val="19"/>
+          <w:szCs w:val="19"/>
+          <w:lang w:eastAsia="en-US"/>
+        </w:rPr>
+        <w:t xml:space="preserve">            UseUnionSubclassForInheritanceMapping();</w:t>
+      </w:r>
+    </w:p>
+    <w:p>
+      <w:pPr>
+        <w:suppressAutoHyphens w:val="0"/>
+        <w:autoSpaceDE w:val="0"/>
+        <w:autoSpaceDN w:val="0"/>
+        <w:adjustRightInd w:val="0"/>
+        <w:spacing w:before="0" w:after="0" w:afterAutospacing="0" w:line="240" w:lineRule="auto"/>
+        <w:ind w:firstLine="0"/>
+        <w:jc w:val="left"/>
+        <w:rPr>
+          <w:rFonts w:ascii="Consolas" w:eastAsiaTheme="minorHAnsi" w:hAnsi="Consolas" w:cs="Consolas"/>
+          <w:color w:val="000000"/>
+          <w:sz w:val="19"/>
+          <w:szCs w:val="19"/>
+          <w:lang w:eastAsia="en-US"/>
+        </w:rPr>
+      </w:pPr>
+      <w:r>
+        <w:rPr>
+          <w:rFonts w:ascii="Consolas" w:eastAsiaTheme="minorHAnsi" w:hAnsi="Consolas" w:cs="Consolas"/>
+          <w:color w:val="000000"/>
+          <w:sz w:val="19"/>
+          <w:szCs w:val="19"/>
+          <w:lang w:eastAsia="en-US"/>
+        </w:rPr>
+        <w:t xml:space="preserve">        }</w:t>
+      </w:r>
+    </w:p>
+    <w:p>
+      <w:pPr>
+        <w:suppressAutoHyphens w:val="0"/>
+        <w:spacing w:before="0" w:after="160" w:afterAutospacing="0" w:line="259" w:lineRule="auto"/>
+        <w:ind w:firstLine="0"/>
+        <w:jc w:val="left"/>
+        <w:rPr>
+          <w:rFonts w:eastAsiaTheme="minorHAnsi" w:cs="Arial"/>
+          <w:color w:val="000000"/>
+          <w:lang w:eastAsia="en-US"/>
+        </w:rPr>
+      </w:pPr>
+      <w:r>
+        <w:rPr>
+          <w:rFonts w:ascii="Consolas" w:eastAsiaTheme="minorHAnsi" w:hAnsi="Consolas" w:cs="Consolas"/>
+          <w:color w:val="000000"/>
+          <w:sz w:val="19"/>
+          <w:szCs w:val="19"/>
+          <w:lang w:eastAsia="en-US"/>
+        </w:rPr>
+        <w:t xml:space="preserve">    }</w:t>
+      </w:r>
+    </w:p>
+    <w:p>
+      <w:pPr>
+        <w:suppressAutoHyphens w:val="0"/>
+        <w:spacing w:before="0" w:after="160" w:afterAutospacing="0" w:line="259" w:lineRule="auto"/>
+        <w:ind w:firstLine="0"/>
+        <w:jc w:val="left"/>
+        <w:rPr>
+          <w:rFonts w:eastAsiaTheme="minorHAnsi" w:cs="Arial"/>
+          <w:color w:val="000000"/>
+          <w:lang w:eastAsia="en-US"/>
+        </w:rPr>
+      </w:pPr>
+      <w:r>
+        <w:rPr>
+          <w:rFonts w:eastAsiaTheme="minorHAnsi" w:cs="Arial"/>
+          <w:color w:val="000000"/>
+          <w:lang w:eastAsia="en-US"/>
+        </w:rPr>
+        <w:t xml:space="preserve">ReceiptMap je klasa koja mapira Receipt model.  </w:t>
+      </w:r>
+    </w:p>
+    <w:p>
+      <w:pPr>
+        <w:suppressAutoHyphens w:val="0"/>
+        <w:autoSpaceDE w:val="0"/>
+        <w:autoSpaceDN w:val="0"/>
+        <w:adjustRightInd w:val="0"/>
+        <w:spacing w:before="0" w:after="0" w:afterAutospacing="0" w:line="240" w:lineRule="auto"/>
+        <w:ind w:firstLine="0"/>
+        <w:jc w:val="left"/>
+        <w:rPr>
+          <w:rFonts w:ascii="Consolas" w:eastAsiaTheme="minorHAnsi" w:hAnsi="Consolas" w:cs="Consolas"/>
+          <w:color w:val="000000"/>
+          <w:sz w:val="19"/>
+          <w:szCs w:val="19"/>
+          <w:lang w:eastAsia="en-US"/>
+        </w:rPr>
+      </w:pPr>
+      <w:r>
+        <w:rPr>
+          <w:rFonts w:ascii="Consolas" w:eastAsiaTheme="minorHAnsi" w:hAnsi="Consolas" w:cs="Consolas"/>
+          <w:color w:val="000000"/>
+          <w:sz w:val="19"/>
+          <w:szCs w:val="19"/>
+          <w:lang w:eastAsia="en-US"/>
+        </w:rPr>
+        <w:t xml:space="preserve">  </w:t>
+      </w:r>
+      <w:r>
+        <w:rPr>
+          <w:rFonts w:ascii="Consolas" w:eastAsiaTheme="minorHAnsi" w:hAnsi="Consolas" w:cs="Consolas"/>
+          <w:color w:val="0000FF"/>
+          <w:sz w:val="19"/>
+          <w:szCs w:val="19"/>
+          <w:lang w:eastAsia="en-US"/>
+        </w:rPr>
+        <w:t>public</w:t>
+      </w:r>
+      <w:r>
+        <w:rPr>
+          <w:rFonts w:ascii="Consolas" w:eastAsiaTheme="minorHAnsi" w:hAnsi="Consolas" w:cs="Consolas"/>
+          <w:color w:val="000000"/>
+          <w:sz w:val="19"/>
+          <w:szCs w:val="19"/>
+          <w:lang w:eastAsia="en-US"/>
+        </w:rPr>
+        <w:t xml:space="preserve"> </w:t>
+      </w:r>
+      <w:r>
+        <w:rPr>
+          <w:rFonts w:ascii="Consolas" w:eastAsiaTheme="minorHAnsi" w:hAnsi="Consolas" w:cs="Consolas"/>
+          <w:color w:val="0000FF"/>
+          <w:sz w:val="19"/>
+          <w:szCs w:val="19"/>
+          <w:lang w:eastAsia="en-US"/>
+        </w:rPr>
+        <w:t>class</w:t>
+      </w:r>
+      <w:r>
+        <w:rPr>
+          <w:rFonts w:ascii="Consolas" w:eastAsiaTheme="minorHAnsi" w:hAnsi="Consolas" w:cs="Consolas"/>
+          <w:color w:val="000000"/>
+          <w:sz w:val="19"/>
+          <w:szCs w:val="19"/>
+          <w:lang w:eastAsia="en-US"/>
+        </w:rPr>
+        <w:t xml:space="preserve"> </w:t>
+      </w:r>
+      <w:r>
+        <w:rPr>
+          <w:rFonts w:ascii="Consolas" w:eastAsiaTheme="minorHAnsi" w:hAnsi="Consolas" w:cs="Consolas"/>
+          <w:color w:val="2B91AF"/>
+          <w:sz w:val="19"/>
+          <w:szCs w:val="19"/>
+          <w:lang w:eastAsia="en-US"/>
+        </w:rPr>
+        <w:t>ReceiptMap</w:t>
+      </w:r>
+      <w:r>
+        <w:rPr>
+          <w:rFonts w:ascii="Consolas" w:eastAsiaTheme="minorHAnsi" w:hAnsi="Consolas" w:cs="Consolas"/>
+          <w:color w:val="000000"/>
+          <w:sz w:val="19"/>
+          <w:szCs w:val="19"/>
+          <w:lang w:eastAsia="en-US"/>
+        </w:rPr>
+        <w:t xml:space="preserve"> : </w:t>
+      </w:r>
+      <w:r>
+        <w:rPr>
+          <w:rFonts w:ascii="Consolas" w:eastAsiaTheme="minorHAnsi" w:hAnsi="Consolas" w:cs="Consolas"/>
+          <w:color w:val="2B91AF"/>
+          <w:sz w:val="19"/>
+          <w:szCs w:val="19"/>
+          <w:lang w:eastAsia="en-US"/>
+        </w:rPr>
+        <w:t>SubclassMap</w:t>
+      </w:r>
+      <w:r>
+        <w:rPr>
+          <w:rFonts w:ascii="Consolas" w:eastAsiaTheme="minorHAnsi" w:hAnsi="Consolas" w:cs="Consolas"/>
+          <w:color w:val="000000"/>
+          <w:sz w:val="19"/>
+          <w:szCs w:val="19"/>
+          <w:lang w:eastAsia="en-US"/>
+        </w:rPr>
+        <w:t>&lt;</w:t>
+      </w:r>
+      <w:r>
+        <w:rPr>
+          <w:rFonts w:ascii="Consolas" w:eastAsiaTheme="minorHAnsi" w:hAnsi="Consolas" w:cs="Consolas"/>
+          <w:color w:val="2B91AF"/>
+          <w:sz w:val="19"/>
+          <w:szCs w:val="19"/>
+          <w:lang w:eastAsia="en-US"/>
+        </w:rPr>
+        <w:t>Receipt</w:t>
+      </w:r>
+      <w:r>
+        <w:rPr>
+          <w:rFonts w:ascii="Consolas" w:eastAsiaTheme="minorHAnsi" w:hAnsi="Consolas" w:cs="Consolas"/>
+          <w:color w:val="000000"/>
+          <w:sz w:val="19"/>
+          <w:szCs w:val="19"/>
+          <w:lang w:eastAsia="en-US"/>
+        </w:rPr>
+        <w:t>&gt;</w:t>
+      </w:r>
+    </w:p>
+    <w:p>
+      <w:pPr>
+        <w:suppressAutoHyphens w:val="0"/>
+        <w:autoSpaceDE w:val="0"/>
+        <w:autoSpaceDN w:val="0"/>
+        <w:adjustRightInd w:val="0"/>
+        <w:spacing w:before="0" w:after="0" w:afterAutospacing="0" w:line="240" w:lineRule="auto"/>
+        <w:ind w:firstLine="0"/>
+        <w:jc w:val="left"/>
+        <w:rPr>
+          <w:rFonts w:ascii="Consolas" w:eastAsiaTheme="minorHAnsi" w:hAnsi="Consolas" w:cs="Consolas"/>
+          <w:color w:val="000000"/>
+          <w:sz w:val="19"/>
+          <w:szCs w:val="19"/>
+          <w:lang w:eastAsia="en-US"/>
+        </w:rPr>
+      </w:pPr>
+      <w:r>
+        <w:rPr>
+          <w:rFonts w:ascii="Consolas" w:eastAsiaTheme="minorHAnsi" w:hAnsi="Consolas" w:cs="Consolas"/>
+          <w:color w:val="000000"/>
+          <w:sz w:val="19"/>
+          <w:szCs w:val="19"/>
+          <w:lang w:eastAsia="en-US"/>
+        </w:rPr>
+        <w:t xml:space="preserve">    {</w:t>
+      </w:r>
+    </w:p>
+    <w:p>
+      <w:pPr>
+        <w:suppressAutoHyphens w:val="0"/>
+        <w:autoSpaceDE w:val="0"/>
+        <w:autoSpaceDN w:val="0"/>
+        <w:adjustRightInd w:val="0"/>
+        <w:spacing w:before="0" w:after="0" w:afterAutospacing="0" w:line="240" w:lineRule="auto"/>
+        <w:ind w:firstLine="0"/>
+        <w:jc w:val="left"/>
+        <w:rPr>
+          <w:rFonts w:ascii="Consolas" w:eastAsiaTheme="minorHAnsi" w:hAnsi="Consolas" w:cs="Consolas"/>
+          <w:color w:val="000000"/>
+          <w:sz w:val="19"/>
+          <w:szCs w:val="19"/>
+          <w:lang w:eastAsia="en-US"/>
+        </w:rPr>
+      </w:pPr>
+      <w:r>
+        <w:rPr>
+          <w:rFonts w:ascii="Consolas" w:eastAsiaTheme="minorHAnsi" w:hAnsi="Consolas" w:cs="Consolas"/>
+          <w:color w:val="000000"/>
+          <w:sz w:val="19"/>
+          <w:szCs w:val="19"/>
+          <w:lang w:eastAsia="en-US"/>
+        </w:rPr>
+        <w:t xml:space="preserve">     </w:t>
+      </w:r>
+    </w:p>
+    <w:p>
+      <w:pPr>
+        <w:suppressAutoHyphens w:val="0"/>
+        <w:spacing w:before="0" w:after="160" w:afterAutospacing="0" w:line="259" w:lineRule="auto"/>
+        <w:ind w:firstLine="0"/>
+        <w:jc w:val="left"/>
+        <w:rPr>
+          <w:rFonts w:eastAsiaTheme="minorHAnsi" w:cs="Arial"/>
+          <w:color w:val="000000"/>
+          <w:lang w:eastAsia="en-US"/>
+        </w:rPr>
+      </w:pPr>
+      <w:r>
+        <w:rPr>
+          <w:rFonts w:ascii="Consolas" w:eastAsiaTheme="minorHAnsi" w:hAnsi="Consolas" w:cs="Consolas"/>
+          <w:color w:val="000000"/>
+          <w:sz w:val="19"/>
+          <w:szCs w:val="19"/>
+          <w:lang w:eastAsia="en-US"/>
+        </w:rPr>
+        <w:t xml:space="preserve">    }</w:t>
+      </w:r>
+    </w:p>
+    <w:p>
+      <w:pPr>
+        <w:suppressAutoHyphens w:val="0"/>
+        <w:spacing w:before="0" w:after="160" w:afterAutospacing="0" w:line="259" w:lineRule="auto"/>
+        <w:ind w:firstLine="0"/>
+        <w:jc w:val="left"/>
+        <w:rPr>
+          <w:rFonts w:eastAsiaTheme="minorHAnsi" w:cs="Arial"/>
+          <w:color w:val="000000"/>
+          <w:lang w:eastAsia="en-US"/>
+        </w:rPr>
+      </w:pPr>
+      <w:r>
+        <w:rPr>
+          <w:rFonts w:eastAsiaTheme="minorHAnsi" w:cs="Arial"/>
+          <w:color w:val="000000"/>
+          <w:lang w:eastAsia="en-US"/>
+        </w:rPr>
+        <w:t>ExpenditureMap je klasa koja mapira Expenditure model.</w:t>
+      </w:r>
+    </w:p>
+    <w:p>
+      <w:pPr>
+        <w:suppressAutoHyphens w:val="0"/>
+        <w:autoSpaceDE w:val="0"/>
+        <w:autoSpaceDN w:val="0"/>
+        <w:adjustRightInd w:val="0"/>
+        <w:spacing w:before="0" w:after="0" w:afterAutospacing="0" w:line="240" w:lineRule="auto"/>
+        <w:ind w:firstLine="0"/>
+        <w:jc w:val="left"/>
+        <w:rPr>
+          <w:rFonts w:ascii="Consolas" w:eastAsiaTheme="minorHAnsi" w:hAnsi="Consolas" w:cs="Consolas"/>
+          <w:color w:val="000000"/>
+          <w:sz w:val="19"/>
+          <w:szCs w:val="19"/>
+          <w:lang w:eastAsia="en-US"/>
+        </w:rPr>
+      </w:pPr>
+      <w:r>
+        <w:rPr>
+          <w:rFonts w:ascii="Consolas" w:eastAsiaTheme="minorHAnsi" w:hAnsi="Consolas" w:cs="Consolas"/>
+          <w:color w:val="000000"/>
+          <w:sz w:val="19"/>
+          <w:szCs w:val="19"/>
+          <w:lang w:eastAsia="en-US"/>
+        </w:rPr>
+        <w:t xml:space="preserve">   </w:t>
+      </w:r>
+      <w:r>
+        <w:rPr>
+          <w:rFonts w:ascii="Consolas" w:eastAsiaTheme="minorHAnsi" w:hAnsi="Consolas" w:cs="Consolas"/>
+          <w:color w:val="0000FF"/>
+          <w:sz w:val="19"/>
+          <w:szCs w:val="19"/>
+          <w:lang w:eastAsia="en-US"/>
+        </w:rPr>
+        <w:t>public</w:t>
+      </w:r>
+      <w:r>
+        <w:rPr>
+          <w:rFonts w:ascii="Consolas" w:eastAsiaTheme="minorHAnsi" w:hAnsi="Consolas" w:cs="Consolas"/>
+          <w:color w:val="000000"/>
+          <w:sz w:val="19"/>
+          <w:szCs w:val="19"/>
+          <w:lang w:eastAsia="en-US"/>
+        </w:rPr>
+        <w:t xml:space="preserve"> </w:t>
+      </w:r>
+      <w:r>
+        <w:rPr>
+          <w:rFonts w:ascii="Consolas" w:eastAsiaTheme="minorHAnsi" w:hAnsi="Consolas" w:cs="Consolas"/>
+          <w:color w:val="0000FF"/>
+          <w:sz w:val="19"/>
+          <w:szCs w:val="19"/>
+          <w:lang w:eastAsia="en-US"/>
+        </w:rPr>
+        <w:t>class</w:t>
+      </w:r>
+      <w:r>
+        <w:rPr>
+          <w:rFonts w:ascii="Consolas" w:eastAsiaTheme="minorHAnsi" w:hAnsi="Consolas" w:cs="Consolas"/>
+          <w:color w:val="000000"/>
+          <w:sz w:val="19"/>
+          <w:szCs w:val="19"/>
+          <w:lang w:eastAsia="en-US"/>
+        </w:rPr>
+        <w:t xml:space="preserve"> </w:t>
+      </w:r>
+      <w:r>
+        <w:rPr>
+          <w:rFonts w:ascii="Consolas" w:eastAsiaTheme="minorHAnsi" w:hAnsi="Consolas" w:cs="Consolas"/>
+          <w:color w:val="2B91AF"/>
+          <w:sz w:val="19"/>
+          <w:szCs w:val="19"/>
+          <w:lang w:eastAsia="en-US"/>
+        </w:rPr>
+        <w:t>ExpenditureMap</w:t>
+      </w:r>
+      <w:r>
+        <w:rPr>
+          <w:rFonts w:ascii="Consolas" w:eastAsiaTheme="minorHAnsi" w:hAnsi="Consolas" w:cs="Consolas"/>
+          <w:color w:val="000000"/>
+          <w:sz w:val="19"/>
+          <w:szCs w:val="19"/>
+          <w:lang w:eastAsia="en-US"/>
+        </w:rPr>
+        <w:t xml:space="preserve"> : </w:t>
+      </w:r>
+      <w:r>
+        <w:rPr>
+          <w:rFonts w:ascii="Consolas" w:eastAsiaTheme="minorHAnsi" w:hAnsi="Consolas" w:cs="Consolas"/>
+          <w:color w:val="2B91AF"/>
+          <w:sz w:val="19"/>
+          <w:szCs w:val="19"/>
+          <w:lang w:eastAsia="en-US"/>
+        </w:rPr>
+        <w:t>SubclassMap</w:t>
+      </w:r>
+      <w:r>
+        <w:rPr>
+          <w:rFonts w:ascii="Consolas" w:eastAsiaTheme="minorHAnsi" w:hAnsi="Consolas" w:cs="Consolas"/>
+          <w:color w:val="000000"/>
+          <w:sz w:val="19"/>
+          <w:szCs w:val="19"/>
+          <w:lang w:eastAsia="en-US"/>
+        </w:rPr>
+        <w:t>&lt;</w:t>
+      </w:r>
+      <w:r>
+        <w:rPr>
+          <w:rFonts w:ascii="Consolas" w:eastAsiaTheme="minorHAnsi" w:hAnsi="Consolas" w:cs="Consolas"/>
+          <w:color w:val="2B91AF"/>
+          <w:sz w:val="19"/>
+          <w:szCs w:val="19"/>
+          <w:lang w:eastAsia="en-US"/>
+        </w:rPr>
+        <w:t>Expenditure</w:t>
+      </w:r>
+      <w:r>
+        <w:rPr>
+          <w:rFonts w:ascii="Consolas" w:eastAsiaTheme="minorHAnsi" w:hAnsi="Consolas" w:cs="Consolas"/>
+          <w:color w:val="000000"/>
+          <w:sz w:val="19"/>
+          <w:szCs w:val="19"/>
+          <w:lang w:eastAsia="en-US"/>
+        </w:rPr>
+        <w:t>&gt;</w:t>
+      </w:r>
+    </w:p>
+    <w:p>
+      <w:pPr>
+        <w:suppressAutoHyphens w:val="0"/>
+        <w:autoSpaceDE w:val="0"/>
+        <w:autoSpaceDN w:val="0"/>
+        <w:adjustRightInd w:val="0"/>
+        <w:spacing w:before="0" w:after="0" w:afterAutospacing="0" w:line="240" w:lineRule="auto"/>
+        <w:ind w:firstLine="0"/>
+        <w:jc w:val="left"/>
+        <w:rPr>
+          <w:rFonts w:ascii="Consolas" w:eastAsiaTheme="minorHAnsi" w:hAnsi="Consolas" w:cs="Consolas"/>
+          <w:color w:val="000000"/>
+          <w:sz w:val="19"/>
+          <w:szCs w:val="19"/>
+          <w:lang w:eastAsia="en-US"/>
+        </w:rPr>
+      </w:pPr>
+      <w:r>
+        <w:rPr>
+          <w:rFonts w:ascii="Consolas" w:eastAsiaTheme="minorHAnsi" w:hAnsi="Consolas" w:cs="Consolas"/>
+          <w:color w:val="000000"/>
+          <w:sz w:val="19"/>
+          <w:szCs w:val="19"/>
+          <w:lang w:eastAsia="en-US"/>
+        </w:rPr>
+        <w:t xml:space="preserve">    {</w:t>
+      </w:r>
+    </w:p>
+    <w:p>
+      <w:pPr>
+        <w:suppressAutoHyphens w:val="0"/>
+        <w:autoSpaceDE w:val="0"/>
+        <w:autoSpaceDN w:val="0"/>
+        <w:adjustRightInd w:val="0"/>
+        <w:spacing w:before="0" w:after="0" w:afterAutospacing="0" w:line="240" w:lineRule="auto"/>
+        <w:ind w:firstLine="0"/>
+        <w:jc w:val="left"/>
+        <w:rPr>
+          <w:rFonts w:ascii="Consolas" w:eastAsiaTheme="minorHAnsi" w:hAnsi="Consolas" w:cs="Consolas"/>
+          <w:color w:val="000000"/>
+          <w:sz w:val="19"/>
+          <w:szCs w:val="19"/>
+          <w:lang w:eastAsia="en-US"/>
+        </w:rPr>
+      </w:pPr>
+      <w:r>
+        <w:rPr>
+          <w:rFonts w:ascii="Consolas" w:eastAsiaTheme="minorHAnsi" w:hAnsi="Consolas" w:cs="Consolas"/>
+          <w:color w:val="000000"/>
+          <w:sz w:val="19"/>
+          <w:szCs w:val="19"/>
+          <w:lang w:eastAsia="en-US"/>
+        </w:rPr>
+        <w:t xml:space="preserve">        </w:t>
+      </w:r>
+      <w:r>
+        <w:rPr>
+          <w:rFonts w:ascii="Consolas" w:eastAsiaTheme="minorHAnsi" w:hAnsi="Consolas" w:cs="Consolas"/>
+          <w:color w:val="0000FF"/>
+          <w:sz w:val="19"/>
+          <w:szCs w:val="19"/>
+          <w:lang w:eastAsia="en-US"/>
+        </w:rPr>
+        <w:t>public</w:t>
+      </w:r>
+      <w:r>
+        <w:rPr>
+          <w:rFonts w:ascii="Consolas" w:eastAsiaTheme="minorHAnsi" w:hAnsi="Consolas" w:cs="Consolas"/>
+          <w:color w:val="000000"/>
+          <w:sz w:val="19"/>
+          <w:szCs w:val="19"/>
+          <w:lang w:eastAsia="en-US"/>
+        </w:rPr>
+        <w:t xml:space="preserve"> ExpenditureMap()</w:t>
+      </w:r>
+    </w:p>
+    <w:p>
+      <w:pPr>
+        <w:suppressAutoHyphens w:val="0"/>
+        <w:autoSpaceDE w:val="0"/>
+        <w:autoSpaceDN w:val="0"/>
+        <w:adjustRightInd w:val="0"/>
+        <w:spacing w:before="0" w:after="0" w:afterAutospacing="0" w:line="240" w:lineRule="auto"/>
+        <w:ind w:firstLine="0"/>
+        <w:jc w:val="left"/>
+        <w:rPr>
+          <w:rFonts w:ascii="Consolas" w:eastAsiaTheme="minorHAnsi" w:hAnsi="Consolas" w:cs="Consolas"/>
+          <w:color w:val="000000"/>
+          <w:sz w:val="19"/>
+          <w:szCs w:val="19"/>
+          <w:lang w:eastAsia="en-US"/>
+        </w:rPr>
+      </w:pPr>
+      <w:r>
+        <w:rPr>
+          <w:rFonts w:ascii="Consolas" w:eastAsiaTheme="minorHAnsi" w:hAnsi="Consolas" w:cs="Consolas"/>
+          <w:color w:val="000000"/>
+          <w:sz w:val="19"/>
+          <w:szCs w:val="19"/>
+          <w:lang w:eastAsia="en-US"/>
+        </w:rPr>
+        <w:t xml:space="preserve">        {</w:t>
+      </w:r>
+    </w:p>
+    <w:p>
+      <w:pPr>
+        <w:suppressAutoHyphens w:val="0"/>
+        <w:autoSpaceDE w:val="0"/>
+        <w:autoSpaceDN w:val="0"/>
+        <w:adjustRightInd w:val="0"/>
+        <w:spacing w:before="0" w:after="0" w:afterAutospacing="0" w:line="240" w:lineRule="auto"/>
+        <w:ind w:firstLine="0"/>
+        <w:jc w:val="left"/>
+        <w:rPr>
+          <w:rFonts w:ascii="Consolas" w:eastAsiaTheme="minorHAnsi" w:hAnsi="Consolas" w:cs="Consolas"/>
+          <w:color w:val="000000"/>
+          <w:sz w:val="19"/>
+          <w:szCs w:val="19"/>
+          <w:lang w:eastAsia="en-US"/>
+        </w:rPr>
+      </w:pPr>
+      <w:r>
+        <w:rPr>
+          <w:rFonts w:ascii="Consolas" w:eastAsiaTheme="minorHAnsi" w:hAnsi="Consolas" w:cs="Consolas"/>
+          <w:color w:val="000000"/>
+          <w:sz w:val="19"/>
+          <w:szCs w:val="19"/>
+          <w:lang w:eastAsia="en-US"/>
+        </w:rPr>
+        <w:t xml:space="preserve">            Map(x =&gt; x.Article22);</w:t>
+      </w:r>
+    </w:p>
+    <w:p>
+      <w:pPr>
+        <w:suppressAutoHyphens w:val="0"/>
+        <w:autoSpaceDE w:val="0"/>
+        <w:autoSpaceDN w:val="0"/>
+        <w:adjustRightInd w:val="0"/>
+        <w:spacing w:before="0" w:after="0" w:afterAutospacing="0" w:line="240" w:lineRule="auto"/>
+        <w:ind w:firstLine="0"/>
+        <w:jc w:val="left"/>
+        <w:rPr>
+          <w:rFonts w:ascii="Consolas" w:eastAsiaTheme="minorHAnsi" w:hAnsi="Consolas" w:cs="Consolas"/>
+          <w:color w:val="000000"/>
+          <w:sz w:val="19"/>
+          <w:szCs w:val="19"/>
+          <w:lang w:eastAsia="en-US"/>
+        </w:rPr>
+      </w:pPr>
+      <w:r>
+        <w:rPr>
+          <w:rFonts w:ascii="Consolas" w:eastAsiaTheme="minorHAnsi" w:hAnsi="Consolas" w:cs="Consolas"/>
+          <w:color w:val="000000"/>
+          <w:sz w:val="19"/>
+          <w:szCs w:val="19"/>
+          <w:lang w:eastAsia="en-US"/>
+        </w:rPr>
+        <w:t xml:space="preserve">        }</w:t>
+      </w:r>
+    </w:p>
+    <w:p>
+      <w:pPr>
+        <w:suppressAutoHyphens w:val="0"/>
+        <w:spacing w:before="0" w:after="160" w:afterAutospacing="0" w:line="259" w:lineRule="auto"/>
+        <w:ind w:firstLine="0"/>
+        <w:jc w:val="left"/>
+        <w:rPr>
+          <w:rFonts w:eastAsiaTheme="minorHAnsi" w:cs="Arial"/>
+          <w:color w:val="000000"/>
+          <w:lang w:eastAsia="en-US"/>
+        </w:rPr>
+      </w:pPr>
+      <w:r>
+        <w:rPr>
+          <w:rFonts w:ascii="Consolas" w:eastAsiaTheme="minorHAnsi" w:hAnsi="Consolas" w:cs="Consolas"/>
+          <w:color w:val="000000"/>
+          <w:sz w:val="19"/>
+          <w:szCs w:val="19"/>
+          <w:lang w:eastAsia="en-US"/>
+        </w:rPr>
+        <w:t xml:space="preserve">    }</w:t>
+      </w:r>
+    </w:p>
+    <w:bookmarkEnd w:id="3"/>
+    <w:p>
+      <w:pPr>
+        <w:suppressAutoHyphens w:val="0"/>
+        <w:spacing w:before="0" w:after="160" w:afterAutospacing="0" w:line="259" w:lineRule="auto"/>
+        <w:ind w:firstLine="0"/>
+        <w:jc w:val="left"/>
+        <w:rPr>
+          <w:rFonts w:eastAsiaTheme="minorHAnsi" w:cs="Arial"/>
+          <w:color w:val="000000"/>
+          <w:lang w:eastAsia="en-US"/>
+        </w:rPr>
+      </w:pPr>
     </w:p>
     <w:p>
       <w:pPr>
         <w:pStyle w:val="Heading1"/>
       </w:pPr>
-      <w:bookmarkStart w:id="4" w:name="_Toc473414105"/>
       <w:r>
         <w:lastRenderedPageBreak/>
         <w:t>Mockup zasloni</w:t>
@@ -15070,17 +17239,17 @@
             <o:lock v:ext="edit" aspectratio="t"/>
           </v:shapetype>
           <v:shape id="_x0000_i1025" type="#_x0000_t75" style="width:453.75pt;height:169.5pt" o:ole="">
-            <v:imagedata r:id="rId8" o:title=""/>
+            <v:imagedata r:id="rId14" o:title=""/>
           </v:shape>
-          <o:OLEObject Type="Embed" ProgID="Visio.DrawingConvertable.15" ShapeID="_x0000_i1025" DrawAspect="Content" ObjectID="_1547211357" r:id="rId9"/>
+          <o:OLEObject Type="Embed" ProgID="Visio.DrawingConvertable.15" ShapeID="_x0000_i1025" DrawAspect="Content" ObjectID="_1547411531" r:id="rId15"/>
         </w:object>
       </w:r>
       <w:r>
         <w:object w:dxaOrig="5042" w:dyaOrig="3817">
           <v:shape id="_x0000_i1026" type="#_x0000_t75" style="width:220.5pt;height:165.75pt" o:ole="">
-            <v:imagedata r:id="rId10" o:title=""/>
+            <v:imagedata r:id="rId16" o:title=""/>
           </v:shape>
-          <o:OLEObject Type="Embed" ProgID="Visio.DrawingConvertable.15" ShapeID="_x0000_i1026" DrawAspect="Content" ObjectID="_1547211358" r:id="rId11"/>
+          <o:OLEObject Type="Embed" ProgID="Visio.DrawingConvertable.15" ShapeID="_x0000_i1026" DrawAspect="Content" ObjectID="_1547411532" r:id="rId17"/>
         </w:object>
       </w:r>
     </w:p>
@@ -15108,9 +17277,9 @@
       <w:r>
         <w:object w:dxaOrig="5042" w:dyaOrig="3817">
           <v:shape id="_x0000_i1027" type="#_x0000_t75" style="width:252.75pt;height:190.5pt" o:ole="">
-            <v:imagedata r:id="rId12" o:title=""/>
+            <v:imagedata r:id="rId18" o:title=""/>
           </v:shape>
-          <o:OLEObject Type="Embed" ProgID="Visio.DrawingConvertable.15" ShapeID="_x0000_i1027" DrawAspect="Content" ObjectID="_1547211359" r:id="rId13"/>
+          <o:OLEObject Type="Embed" ProgID="Visio.DrawingConvertable.15" ShapeID="_x0000_i1027" DrawAspect="Content" ObjectID="_1547411533" r:id="rId19"/>
         </w:object>
       </w:r>
     </w:p>
@@ -15145,9 +17314,9 @@
       <w:r>
         <w:object w:dxaOrig="10382" w:dyaOrig="3817">
           <v:shape id="_x0000_i1028" type="#_x0000_t75" style="width:453.75pt;height:166.5pt" o:ole="">
-            <v:imagedata r:id="rId14" o:title=""/>
+            <v:imagedata r:id="rId20" o:title=""/>
           </v:shape>
-          <o:OLEObject Type="Embed" ProgID="Visio.DrawingConvertable.15" ShapeID="_x0000_i1028" DrawAspect="Content" ObjectID="_1547211360" r:id="rId15"/>
+          <o:OLEObject Type="Embed" ProgID="Visio.DrawingConvertable.15" ShapeID="_x0000_i1028" DrawAspect="Content" ObjectID="_1547411534" r:id="rId21"/>
         </w:object>
       </w:r>
     </w:p>
@@ -15159,9 +17328,9 @@
       <w:r>
         <w:object w:dxaOrig="10382" w:dyaOrig="3817">
           <v:shape id="_x0000_i1029" type="#_x0000_t75" style="width:453.75pt;height:166.5pt" o:ole="">
-            <v:imagedata r:id="rId16" o:title=""/>
+            <v:imagedata r:id="rId22" o:title=""/>
           </v:shape>
-          <o:OLEObject Type="Embed" ProgID="Visio.DrawingConvertable.15" ShapeID="_x0000_i1029" DrawAspect="Content" ObjectID="_1547211361" r:id="rId17"/>
+          <o:OLEObject Type="Embed" ProgID="Visio.DrawingConvertable.15" ShapeID="_x0000_i1029" DrawAspect="Content" ObjectID="_1547411535" r:id="rId23"/>
         </w:object>
       </w:r>
     </w:p>
@@ -15220,9 +17389,9 @@
       <w:r>
         <w:object w:dxaOrig="8082" w:dyaOrig="4355">
           <v:shape id="_x0000_i1030" type="#_x0000_t75" style="width:404.25pt;height:216.75pt" o:ole="">
-            <v:imagedata r:id="rId18" o:title=""/>
+            <v:imagedata r:id="rId24" o:title=""/>
           </v:shape>
-          <o:OLEObject Type="Embed" ProgID="Visio.DrawingConvertable.15" ShapeID="_x0000_i1030" DrawAspect="Content" ObjectID="_1547211362" r:id="rId19"/>
+          <o:OLEObject Type="Embed" ProgID="Visio.DrawingConvertable.15" ShapeID="_x0000_i1030" DrawAspect="Content" ObjectID="_1547411536" r:id="rId25"/>
         </w:object>
       </w:r>
     </w:p>
@@ -15234,9 +17403,9 @@
       <w:r>
         <w:object w:dxaOrig="8082" w:dyaOrig="4355">
           <v:shape id="_x0000_i1031" type="#_x0000_t75" style="width:404.25pt;height:216.75pt" o:ole="">
-            <v:imagedata r:id="rId20" o:title=""/>
+            <v:imagedata r:id="rId26" o:title=""/>
           </v:shape>
-          <o:OLEObject Type="Embed" ProgID="Visio.DrawingConvertable.15" ShapeID="_x0000_i1031" DrawAspect="Content" ObjectID="_1547211363" r:id="rId21"/>
+          <o:OLEObject Type="Embed" ProgID="Visio.DrawingConvertable.15" ShapeID="_x0000_i1031" DrawAspect="Content" ObjectID="_1547411537" r:id="rId27"/>
         </w:object>
       </w:r>
     </w:p>
@@ -15272,9 +17441,9 @@
       <w:r>
         <w:object w:dxaOrig="8082" w:dyaOrig="4355">
           <v:shape id="_x0000_i1032" type="#_x0000_t75" style="width:404.25pt;height:216.75pt" o:ole="">
-            <v:imagedata r:id="rId22" o:title=""/>
+            <v:imagedata r:id="rId28" o:title=""/>
           </v:shape>
-          <o:OLEObject Type="Embed" ProgID="Visio.DrawingConvertable.15" ShapeID="_x0000_i1032" DrawAspect="Content" ObjectID="_1547211364" r:id="rId23"/>
+          <o:OLEObject Type="Embed" ProgID="Visio.DrawingConvertable.15" ShapeID="_x0000_i1032" DrawAspect="Content" ObjectID="_1547411538" r:id="rId29"/>
         </w:object>
       </w:r>
     </w:p>
@@ -15321,9 +17490,9 @@
       <w:r>
         <w:object w:dxaOrig="9620" w:dyaOrig="4355">
           <v:shape id="_x0000_i1033" type="#_x0000_t75" style="width:453.75pt;height:205.5pt" o:ole="">
-            <v:imagedata r:id="rId24" o:title=""/>
+            <v:imagedata r:id="rId30" o:title=""/>
           </v:shape>
-          <o:OLEObject Type="Embed" ProgID="Visio.DrawingConvertable.15" ShapeID="_x0000_i1033" DrawAspect="Content" ObjectID="_1547211365" r:id="rId25"/>
+          <o:OLEObject Type="Embed" ProgID="Visio.DrawingConvertable.15" ShapeID="_x0000_i1033" DrawAspect="Content" ObjectID="_1547411539" r:id="rId31"/>
         </w:object>
       </w:r>
     </w:p>
@@ -15364,9 +17533,9 @@
       <w:r>
         <w:object w:dxaOrig="8082" w:dyaOrig="4355">
           <v:shape id="_x0000_i1034" type="#_x0000_t75" style="width:404.25pt;height:216.75pt" o:ole="">
-            <v:imagedata r:id="rId26" o:title=""/>
+            <v:imagedata r:id="rId32" o:title=""/>
           </v:shape>
-          <o:OLEObject Type="Embed" ProgID="Visio.DrawingConvertable.15" ShapeID="_x0000_i1034" DrawAspect="Content" ObjectID="_1547211366" r:id="rId27"/>
+          <o:OLEObject Type="Embed" ProgID="Visio.DrawingConvertable.15" ShapeID="_x0000_i1034" DrawAspect="Content" ObjectID="_1547411540" r:id="rId33"/>
         </w:object>
       </w:r>
     </w:p>
@@ -15451,7 +17620,7 @@
                     </pic:cNvPicPr>
                   </pic:nvPicPr>
                   <pic:blipFill>
-                    <a:blip r:embed="rId28">
+                    <a:blip r:embed="rId34">
                       <a:extLst>
                         <a:ext uri="{28A0092B-C50C-407E-A947-70E740481C1C}">
                           <a14:useLocalDpi xmlns:a14="http://schemas.microsoft.com/office/drawing/2010/main" val="0"/>
@@ -15549,7 +17718,7 @@
                     </pic:cNvPicPr>
                   </pic:nvPicPr>
                   <pic:blipFill rotWithShape="1">
-                    <a:blip r:embed="rId29">
+                    <a:blip r:embed="rId35">
                       <a:extLst>
                         <a:ext uri="{28A0092B-C50C-407E-A947-70E740481C1C}">
                           <a14:useLocalDpi xmlns:a14="http://schemas.microsoft.com/office/drawing/2010/main" val="0"/>
@@ -15606,7 +17775,7 @@
                     </pic:cNvPicPr>
                   </pic:nvPicPr>
                   <pic:blipFill rotWithShape="1">
-                    <a:blip r:embed="rId30">
+                    <a:blip r:embed="rId36">
                       <a:extLst>
                         <a:ext uri="{28A0092B-C50C-407E-A947-70E740481C1C}">
                           <a14:useLocalDpi xmlns:a14="http://schemas.microsoft.com/office/drawing/2010/main" val="0"/>
@@ -15747,7 +17916,7 @@
                     </pic:cNvPicPr>
                   </pic:nvPicPr>
                   <pic:blipFill>
-                    <a:blip r:embed="rId31">
+                    <a:blip r:embed="rId37">
                       <a:extLst>
                         <a:ext uri="{28A0092B-C50C-407E-A947-70E740481C1C}">
                           <a14:useLocalDpi xmlns:a14="http://schemas.microsoft.com/office/drawing/2010/main" val="0"/>
@@ -15867,7 +18036,7 @@
                     </pic:cNvPicPr>
                   </pic:nvPicPr>
                   <pic:blipFill>
-                    <a:blip r:embed="rId32">
+                    <a:blip r:embed="rId38">
                       <a:extLst>
                         <a:ext uri="{28A0092B-C50C-407E-A947-70E740481C1C}">
                           <a14:useLocalDpi xmlns:a14="http://schemas.microsoft.com/office/drawing/2010/main" val="0"/>
@@ -15998,7 +18167,7 @@
                     </pic:cNvPicPr>
                   </pic:nvPicPr>
                   <pic:blipFill>
-                    <a:blip r:embed="rId33">
+                    <a:blip r:embed="rId39">
                       <a:extLst>
                         <a:ext uri="{28A0092B-C50C-407E-A947-70E740481C1C}">
                           <a14:useLocalDpi xmlns:a14="http://schemas.microsoft.com/office/drawing/2010/main" val="0"/>
@@ -16096,7 +18265,7 @@
                     </pic:cNvPicPr>
                   </pic:nvPicPr>
                   <pic:blipFill>
-                    <a:blip r:embed="rId34">
+                    <a:blip r:embed="rId40">
                       <a:extLst>
                         <a:ext uri="{28A0092B-C50C-407E-A947-70E740481C1C}">
                           <a14:useLocalDpi xmlns:a14="http://schemas.microsoft.com/office/drawing/2010/main" val="0"/>
@@ -16150,7 +18319,7 @@
                     </pic:cNvPicPr>
                   </pic:nvPicPr>
                   <pic:blipFill>
-                    <a:blip r:embed="rId35">
+                    <a:blip r:embed="rId41">
                       <a:extLst>
                         <a:ext uri="{28A0092B-C50C-407E-A947-70E740481C1C}">
                           <a14:useLocalDpi xmlns:a14="http://schemas.microsoft.com/office/drawing/2010/main" val="0"/>
@@ -16388,7 +18557,7 @@
                     <pic:cNvPicPr/>
                   </pic:nvPicPr>
                   <pic:blipFill>
-                    <a:blip r:embed="rId36">
+                    <a:blip r:embed="rId42">
                       <a:extLst>
                         <a:ext uri="{28A0092B-C50C-407E-A947-70E740481C1C}">
                           <a14:useLocalDpi xmlns:a14="http://schemas.microsoft.com/office/drawing/2010/main" val="0"/>
@@ -16478,7 +18647,7 @@
                     <pic:cNvPicPr/>
                   </pic:nvPicPr>
                   <pic:blipFill rotWithShape="1">
-                    <a:blip r:embed="rId37"/>
+                    <a:blip r:embed="rId43"/>
                     <a:srcRect l="17343" t="6892" r="31181" b="69151"/>
                     <a:stretch/>
                   </pic:blipFill>
@@ -16541,7 +18710,7 @@
                     <pic:cNvPicPr/>
                   </pic:nvPicPr>
                   <pic:blipFill rotWithShape="1">
-                    <a:blip r:embed="rId38"/>
+                    <a:blip r:embed="rId44"/>
                     <a:srcRect l="17343" t="6892" r="31181" b="63900"/>
                     <a:stretch/>
                   </pic:blipFill>
@@ -16619,7 +18788,7 @@
                     <pic:cNvPicPr/>
                   </pic:nvPicPr>
                   <pic:blipFill rotWithShape="1">
-                    <a:blip r:embed="rId39"/>
+                    <a:blip r:embed="rId45"/>
                     <a:srcRect l="20296" t="21331" r="10517" b="10079"/>
                     <a:stretch/>
                   </pic:blipFill>
@@ -16721,7 +18890,7 @@
                     <pic:cNvPicPr/>
                   </pic:nvPicPr>
                   <pic:blipFill>
-                    <a:blip r:embed="rId40"/>
+                    <a:blip r:embed="rId46"/>
                     <a:stretch>
                       <a:fillRect/>
                     </a:stretch>
@@ -16861,7 +19030,7 @@
                     <pic:cNvPicPr/>
                   </pic:nvPicPr>
                   <pic:blipFill rotWithShape="1">
-                    <a:blip r:embed="rId41"/>
+                    <a:blip r:embed="rId47"/>
                     <a:srcRect l="26199" t="27568" r="38007" b="14016"/>
                     <a:stretch/>
                   </pic:blipFill>
@@ -16952,7 +19121,7 @@
                     <pic:cNvPicPr/>
                   </pic:nvPicPr>
                   <pic:blipFill>
-                    <a:blip r:embed="rId42"/>
+                    <a:blip r:embed="rId48"/>
                     <a:stretch>
                       <a:fillRect/>
                     </a:stretch>
@@ -17000,7 +19169,7 @@
                     <pic:cNvPicPr/>
                   </pic:nvPicPr>
                   <pic:blipFill rotWithShape="1">
-                    <a:blip r:embed="rId43"/>
+                    <a:blip r:embed="rId49"/>
                     <a:srcRect r="2690"/>
                     <a:stretch/>
                   </pic:blipFill>
@@ -17065,7 +19234,7 @@
                     <pic:cNvPicPr/>
                   </pic:nvPicPr>
                   <pic:blipFill rotWithShape="1">
-                    <a:blip r:embed="rId44"/>
+                    <a:blip r:embed="rId50"/>
                     <a:srcRect l="30442" t="16737" r="17197" b="11518"/>
                     <a:stretch/>
                   </pic:blipFill>
@@ -17130,8 +19299,8 @@
       </w:r>
     </w:p>
     <w:sectPr>
-      <w:footerReference w:type="even" r:id="rId45"/>
-      <w:footerReference w:type="default" r:id="rId46"/>
+      <w:footerReference w:type="even" r:id="rId51"/>
+      <w:footerReference w:type="default" r:id="rId52"/>
       <w:pgSz w:w="11906" w:h="16838"/>
       <w:pgMar w:top="1417" w:right="1417" w:bottom="1417" w:left="1417" w:header="708" w:footer="708" w:gutter="0"/>
       <w:pgNumType w:start="0"/>
@@ -19292,7 +21461,7 @@
   <w:abstractNum w:abstractNumId="21" w15:restartNumberingAfterBreak="0">
     <w:nsid w:val="391F1821"/>
     <w:multiLevelType w:val="hybridMultilevel"/>
-    <w:tmpl w:val="21484244"/>
+    <w:tmpl w:val="F94451A0"/>
     <w:lvl w:ilvl="0" w:tplc="041A0001">
       <w:start w:val="1"/>
       <w:numFmt w:val="bullet"/>
@@ -24287,7 +26456,7 @@
 </file>
 
 <file path=customXml/itemProps1.xml><?xml version="1.0" encoding="utf-8"?>
-<ds:datastoreItem xmlns:ds="http://schemas.openxmlformats.org/officeDocument/2006/customXml" ds:itemID="{C9AC6A58-A2E2-457D-A51B-929915399B75}">
+<ds:datastoreItem xmlns:ds="http://schemas.openxmlformats.org/officeDocument/2006/customXml" ds:itemID="{FAB02405-F31B-4953-AE92-FDDFC8BF4564}">
   <ds:schemaRefs>
     <ds:schemaRef ds:uri="http://schemas.openxmlformats.org/officeDocument/2006/bibliography"/>
   </ds:schemaRefs>

</xml_diff>